<commit_message>
Politicas de seguridad y plan de auditoria
</commit_message>
<xml_diff>
--- a/proyecto final/entrega3/GNC_PautasDeTrabajoGrupal.docx
+++ b/proyecto final/entrega3/GNC_PautasDeTrabajoGrupal.docx
@@ -71,7 +71,7 @@
                     <pic:cNvPicPr preferRelativeResize="0"/>
                   </pic:nvPicPr>
                   <pic:blipFill>
-                    <a:blip r:embed="rId4"/>
+                    <a:blip r:embed="rId5"/>
                     <a:srcRect/>
                     <a:stretch>
                       <a:fillRect/>
@@ -326,6 +326,244 @@
           <w:rFonts w:ascii="Arial" w:eastAsia="Arial" w:hAnsi="Arial" w:cs="Arial"/>
           <w:b/>
           <w:color w:val="000000"/>
+          <w:sz w:val="32"/>
+          <w:szCs w:val="32"/>
+        </w:rPr>
+      </w:pPr>
+      <w:r>
+        <w:rPr>
+          <w:rFonts w:ascii="Arial" w:eastAsia="Arial" w:hAnsi="Arial" w:cs="Arial"/>
+          <w:b/>
+          <w:color w:val="000000"/>
+          <w:sz w:val="32"/>
+          <w:szCs w:val="32"/>
+        </w:rPr>
+        <w:lastRenderedPageBreak/>
+        <w:t>Objetivos</w:t>
+      </w:r>
+    </w:p>
+    <w:p>
+      <w:pPr>
+        <w:spacing w:line="240" w:lineRule="auto"/>
+        <w:rPr>
+          <w:rFonts w:ascii="Arial" w:eastAsia="Arial" w:hAnsi="Arial" w:cs="Arial"/>
+          <w:color w:val="000000"/>
+          <w:sz w:val="24"/>
+          <w:szCs w:val="24"/>
+        </w:rPr>
+      </w:pPr>
+      <w:r>
+        <w:rPr>
+          <w:rFonts w:ascii="Arial" w:eastAsia="Arial" w:hAnsi="Arial" w:cs="Arial"/>
+          <w:color w:val="000000"/>
+          <w:sz w:val="24"/>
+          <w:szCs w:val="24"/>
+        </w:rPr>
+        <w:t xml:space="preserve">En el </w:t>
+      </w:r>
+      <w:r>
+        <w:rPr>
+          <w:rFonts w:ascii="Arial" w:eastAsia="Arial" w:hAnsi="Arial" w:cs="Arial"/>
+          <w:color w:val="000000"/>
+          <w:sz w:val="24"/>
+          <w:szCs w:val="24"/>
+        </w:rPr>
+        <w:t>presente</w:t>
+      </w:r>
+      <w:r>
+        <w:rPr>
+          <w:rFonts w:ascii="Arial" w:eastAsia="Arial" w:hAnsi="Arial" w:cs="Arial"/>
+          <w:color w:val="000000"/>
+          <w:sz w:val="24"/>
+          <w:szCs w:val="24"/>
+        </w:rPr>
+        <w:t xml:space="preserve"> documento se plantean las metodologías de trabajo que se implantarán  en el marco de un proyecto de desarrollo ágil. No nos limitaremos a elegir una única metodología sino que se propondrá una mezcla entre distintas metodologías existentes y conocidas</w:t>
+      </w:r>
+      <w:r>
+        <w:rPr>
+          <w:rFonts w:ascii="Arial" w:eastAsia="Arial" w:hAnsi="Arial" w:cs="Arial"/>
+          <w:color w:val="000000"/>
+          <w:sz w:val="24"/>
+          <w:szCs w:val="24"/>
+        </w:rPr>
+        <w:t xml:space="preserve"> así como también se implementaran formas de trabajo propuestas por los integrantes del equipo</w:t>
+      </w:r>
+      <w:r>
+        <w:rPr>
+          <w:rFonts w:ascii="Arial" w:eastAsia="Arial" w:hAnsi="Arial" w:cs="Arial"/>
+          <w:color w:val="000000"/>
+          <w:sz w:val="24"/>
+          <w:szCs w:val="24"/>
+        </w:rPr>
+        <w:t>.</w:t>
+      </w:r>
+      <w:r>
+        <w:rPr>
+          <w:rFonts w:ascii="Arial" w:eastAsia="Arial" w:hAnsi="Arial" w:cs="Arial"/>
+          <w:color w:val="000000"/>
+          <w:sz w:val="24"/>
+          <w:szCs w:val="24"/>
+        </w:rPr>
+        <w:t xml:space="preserve"> La idea es tener un marco de trabajo preestablecido para saber cómo comportarnos para con el proyecto.</w:t>
+      </w:r>
+    </w:p>
+    <w:p>
+      <w:pPr>
+        <w:spacing w:line="240" w:lineRule="auto"/>
+        <w:rPr>
+          <w:rFonts w:ascii="Arial" w:eastAsia="Arial" w:hAnsi="Arial" w:cs="Arial"/>
+          <w:b/>
+          <w:color w:val="000000"/>
+          <w:sz w:val="32"/>
+          <w:szCs w:val="32"/>
+        </w:rPr>
+      </w:pPr>
+    </w:p>
+    <w:p>
+      <w:pPr>
+        <w:spacing w:line="240" w:lineRule="auto"/>
+        <w:rPr>
+          <w:rFonts w:ascii="Arial" w:eastAsia="Arial" w:hAnsi="Arial" w:cs="Arial"/>
+          <w:b/>
+          <w:color w:val="000000"/>
+          <w:sz w:val="32"/>
+          <w:szCs w:val="32"/>
+        </w:rPr>
+      </w:pPr>
+      <w:r>
+        <w:rPr>
+          <w:rFonts w:ascii="Arial" w:eastAsia="Arial" w:hAnsi="Arial" w:cs="Arial"/>
+          <w:b/>
+          <w:color w:val="000000"/>
+          <w:sz w:val="32"/>
+          <w:szCs w:val="32"/>
+        </w:rPr>
+        <w:t>Metodología de Trabajo:</w:t>
+      </w:r>
+    </w:p>
+    <w:p>
+      <w:pPr>
+        <w:spacing w:line="240" w:lineRule="auto"/>
+        <w:rPr>
+          <w:rFonts w:ascii="Arial" w:eastAsia="Arial" w:hAnsi="Arial" w:cs="Arial"/>
+          <w:sz w:val="24"/>
+          <w:szCs w:val="24"/>
+        </w:rPr>
+      </w:pPr>
+      <w:r>
+        <w:rPr>
+          <w:rFonts w:ascii="Arial" w:eastAsia="Arial" w:hAnsi="Arial" w:cs="Arial"/>
+          <w:sz w:val="24"/>
+          <w:szCs w:val="24"/>
+        </w:rPr>
+        <w:t xml:space="preserve">Como metodología de trabajo estaremos utilizando kanban para organizarnos. Se creará un tablero por cada área del proyecto, en él se establecerán las tareas a realizar para el sprint en curso. Además Cada tres días se realizará una videoconferencia de aproximadamente 30 minutos para evaluar cómo va progresando cada integrante del grupo en las tareas que se les asignaron. </w:t>
+      </w:r>
+    </w:p>
+    <w:p>
+      <w:pPr>
+        <w:spacing w:line="240" w:lineRule="auto"/>
+        <w:rPr>
+          <w:rFonts w:ascii="Arial" w:eastAsia="Arial" w:hAnsi="Arial" w:cs="Arial"/>
+          <w:sz w:val="24"/>
+          <w:szCs w:val="24"/>
+        </w:rPr>
+      </w:pPr>
+      <w:r>
+        <w:rPr>
+          <w:rFonts w:ascii="Arial" w:eastAsia="Arial" w:hAnsi="Arial" w:cs="Arial"/>
+          <w:sz w:val="24"/>
+          <w:szCs w:val="24"/>
+        </w:rPr>
+        <w:t xml:space="preserve">Al comienzo del sprint se utilizara la reunión </w:t>
+      </w:r>
+      <w:proofErr w:type="spellStart"/>
+      <w:r>
+        <w:rPr>
+          <w:rFonts w:ascii="Arial" w:eastAsia="Arial" w:hAnsi="Arial" w:cs="Arial"/>
+          <w:sz w:val="24"/>
+          <w:szCs w:val="24"/>
+        </w:rPr>
+        <w:t>planing</w:t>
+      </w:r>
+      <w:proofErr w:type="spellEnd"/>
+      <w:r>
+        <w:rPr>
+          <w:rFonts w:ascii="Arial" w:eastAsia="Arial" w:hAnsi="Arial" w:cs="Arial"/>
+          <w:sz w:val="24"/>
+          <w:szCs w:val="24"/>
+        </w:rPr>
+        <w:t xml:space="preserve"> de </w:t>
+      </w:r>
+      <w:proofErr w:type="spellStart"/>
+      <w:r>
+        <w:rPr>
+          <w:rFonts w:ascii="Arial" w:eastAsia="Arial" w:hAnsi="Arial" w:cs="Arial"/>
+          <w:sz w:val="24"/>
+          <w:szCs w:val="24"/>
+        </w:rPr>
+        <w:t>scrump</w:t>
+      </w:r>
+      <w:proofErr w:type="spellEnd"/>
+      <w:r>
+        <w:rPr>
+          <w:rFonts w:ascii="Arial" w:eastAsia="Arial" w:hAnsi="Arial" w:cs="Arial"/>
+          <w:sz w:val="24"/>
+          <w:szCs w:val="24"/>
+        </w:rPr>
+        <w:t xml:space="preserve"> para planificar el sprint. Al final de cada sprint, se realizará una videoconferencia de retrospectiva, misma  que tendrá una duración aproximada de 30 minutos. Su fin es el de realizar una autoevaluación del sprint</w:t>
+      </w:r>
+    </w:p>
+    <w:p>
+      <w:pPr>
+        <w:spacing w:line="240" w:lineRule="auto"/>
+        <w:rPr>
+          <w:rFonts w:ascii="Arial" w:eastAsia="Arial" w:hAnsi="Arial" w:cs="Arial"/>
+          <w:sz w:val="24"/>
+          <w:szCs w:val="24"/>
+        </w:rPr>
+      </w:pPr>
+      <w:r>
+        <w:rPr>
+          <w:rFonts w:ascii="Arial" w:eastAsia="Arial" w:hAnsi="Arial" w:cs="Arial"/>
+          <w:sz w:val="24"/>
+          <w:szCs w:val="24"/>
+        </w:rPr>
+        <w:t xml:space="preserve">De cada </w:t>
+      </w:r>
+      <w:proofErr w:type="spellStart"/>
+      <w:r>
+        <w:rPr>
+          <w:rFonts w:ascii="Arial" w:eastAsia="Arial" w:hAnsi="Arial" w:cs="Arial"/>
+          <w:sz w:val="24"/>
+          <w:szCs w:val="24"/>
+        </w:rPr>
+        <w:t>vc</w:t>
+      </w:r>
+      <w:proofErr w:type="spellEnd"/>
+      <w:r>
+        <w:rPr>
+          <w:rFonts w:ascii="Arial" w:eastAsia="Arial" w:hAnsi="Arial" w:cs="Arial"/>
+          <w:sz w:val="24"/>
+          <w:szCs w:val="24"/>
+        </w:rPr>
+        <w:t xml:space="preserve"> se dejará registro en minutas de trabajo. En ella se detalla la fecha, los miembros presentes en la reunión y un resumen de los temas tratados.</w:t>
+      </w:r>
+    </w:p>
+    <w:p>
+      <w:pPr>
+        <w:spacing w:line="240" w:lineRule="auto"/>
+        <w:rPr>
+          <w:rFonts w:ascii="Arial" w:eastAsia="Arial" w:hAnsi="Arial" w:cs="Arial"/>
+          <w:sz w:val="24"/>
+          <w:szCs w:val="24"/>
+        </w:rPr>
+      </w:pPr>
+    </w:p>
+    <w:p>
+      <w:pPr>
+        <w:spacing w:line="240" w:lineRule="auto"/>
+        <w:rPr>
+          <w:rFonts w:ascii="Arial" w:eastAsia="Arial" w:hAnsi="Arial" w:cs="Arial"/>
           <w:sz w:val="28"/>
           <w:szCs w:val="28"/>
         </w:rPr>
@@ -333,90 +571,298 @@
       <w:r>
         <w:rPr>
           <w:rFonts w:ascii="Arial" w:eastAsia="Arial" w:hAnsi="Arial" w:cs="Arial"/>
-          <w:b/>
-          <w:color w:val="000000"/>
           <w:sz w:val="28"/>
           <w:szCs w:val="28"/>
         </w:rPr>
-        <w:lastRenderedPageBreak/>
-        <w:t>Metodología de Trabajo:</w:t>
-      </w:r>
-    </w:p>
-    <w:p>
-      <w:pPr>
-        <w:spacing w:line="240" w:lineRule="auto"/>
-        <w:rPr>
-          <w:rFonts w:ascii="Arial" w:eastAsia="Arial" w:hAnsi="Arial" w:cs="Arial"/>
-          <w:sz w:val="24"/>
-          <w:szCs w:val="24"/>
-        </w:rPr>
-      </w:pPr>
-      <w:r>
-        <w:rPr>
-          <w:rFonts w:ascii="Arial" w:eastAsia="Arial" w:hAnsi="Arial" w:cs="Arial"/>
-          <w:sz w:val="24"/>
-          <w:szCs w:val="24"/>
-        </w:rPr>
-        <w:t>Como metodología de trabajo estaremos utilizando kanban para organizarnos. Se creará un tablero por cada área del proyecto, en él se establecerán las tareas a realizar para el sprint en curso. Además</w:t>
-      </w:r>
-      <w:r>
-        <w:rPr>
-          <w:rFonts w:ascii="Arial" w:eastAsia="Arial" w:hAnsi="Arial" w:cs="Arial"/>
-          <w:sz w:val="24"/>
-          <w:szCs w:val="24"/>
-        </w:rPr>
-        <w:t xml:space="preserve"> Cada tres días se realizará una videoconferencia de apro</w:t>
-      </w:r>
-      <w:r>
-        <w:rPr>
-          <w:rFonts w:ascii="Arial" w:eastAsia="Arial" w:hAnsi="Arial" w:cs="Arial"/>
-          <w:sz w:val="24"/>
-          <w:szCs w:val="24"/>
-        </w:rPr>
-        <w:t xml:space="preserve">ximadamente 30 minutos para evaluar cómo va progresando cada integrante del grupo en las tareas que se les asignaron. </w:t>
-      </w:r>
-    </w:p>
-    <w:p>
-      <w:pPr>
-        <w:spacing w:line="240" w:lineRule="auto"/>
-        <w:rPr>
-          <w:rFonts w:ascii="Arial" w:eastAsia="Arial" w:hAnsi="Arial" w:cs="Arial"/>
-          <w:sz w:val="24"/>
-          <w:szCs w:val="24"/>
-        </w:rPr>
-      </w:pPr>
-      <w:r>
-        <w:rPr>
-          <w:rFonts w:ascii="Arial" w:eastAsia="Arial" w:hAnsi="Arial" w:cs="Arial"/>
-          <w:sz w:val="24"/>
-          <w:szCs w:val="24"/>
-        </w:rPr>
-        <w:t xml:space="preserve">Al comienzo del sprint se utilizara la reunión </w:t>
+        <w:t>¿Qué es kanban?</w:t>
+      </w:r>
+    </w:p>
+    <w:p>
+      <w:pPr>
+        <w:spacing w:line="240" w:lineRule="auto"/>
+        <w:rPr>
+          <w:rFonts w:ascii="Arial" w:eastAsia="Arial" w:hAnsi="Arial" w:cs="Arial"/>
+          <w:sz w:val="24"/>
+          <w:szCs w:val="28"/>
+        </w:rPr>
+      </w:pPr>
+      <w:r>
+        <w:rPr>
+          <w:rFonts w:ascii="Arial" w:eastAsia="Arial" w:hAnsi="Arial" w:cs="Arial"/>
+          <w:sz w:val="24"/>
+          <w:szCs w:val="28"/>
+        </w:rPr>
+        <w:t xml:space="preserve">Actualmente, el término </w:t>
+      </w:r>
+      <w:r>
+        <w:rPr>
+          <w:rFonts w:ascii="Arial" w:eastAsia="Arial" w:hAnsi="Arial" w:cs="Arial"/>
+          <w:b/>
+          <w:bCs/>
+          <w:sz w:val="24"/>
+          <w:szCs w:val="28"/>
+        </w:rPr>
+        <w:t>Kanban</w:t>
+      </w:r>
+      <w:r>
+        <w:rPr>
+          <w:rFonts w:ascii="Arial" w:eastAsia="Arial" w:hAnsi="Arial" w:cs="Arial"/>
+          <w:sz w:val="24"/>
+          <w:szCs w:val="28"/>
+        </w:rPr>
+        <w:t xml:space="preserve"> ha pasado a formar parte de las llamadas </w:t>
+      </w:r>
+      <w:r>
+        <w:rPr>
+          <w:rFonts w:ascii="Arial" w:eastAsia="Arial" w:hAnsi="Arial" w:cs="Arial"/>
+          <w:b/>
+          <w:bCs/>
+          <w:sz w:val="24"/>
+          <w:szCs w:val="28"/>
+        </w:rPr>
+        <w:t>metodologías ágiles</w:t>
+      </w:r>
+      <w:r>
+        <w:rPr>
+          <w:rFonts w:ascii="Arial" w:eastAsia="Arial" w:hAnsi="Arial" w:cs="Arial"/>
+          <w:sz w:val="24"/>
+          <w:szCs w:val="28"/>
+        </w:rPr>
+        <w:t xml:space="preserve">, cuyo objetivo es gestionar de manera general cómo se van completando las tareas. Kanban es una palabra japonesa que significa “tarjetas visuales”, donde Kan es “visual”, y </w:t>
       </w:r>
       <w:proofErr w:type="spellStart"/>
       <w:r>
         <w:rPr>
           <w:rFonts w:ascii="Arial" w:eastAsia="Arial" w:hAnsi="Arial" w:cs="Arial"/>
           <w:sz w:val="24"/>
-          <w:szCs w:val="24"/>
-        </w:rPr>
-        <w:t>planing</w:t>
+          <w:szCs w:val="28"/>
+        </w:rPr>
+        <w:t>Ban</w:t>
       </w:r>
       <w:proofErr w:type="spellEnd"/>
       <w:r>
         <w:rPr>
           <w:rFonts w:ascii="Arial" w:eastAsia="Arial" w:hAnsi="Arial" w:cs="Arial"/>
           <w:sz w:val="24"/>
-          <w:szCs w:val="24"/>
-        </w:rPr>
-        <w:t xml:space="preserve"> de </w:t>
+          <w:szCs w:val="28"/>
+        </w:rPr>
+        <w:t xml:space="preserve"> corresponde a “tarjeta”.</w:t>
+      </w:r>
+    </w:p>
+    <w:p>
+      <w:pPr>
+        <w:spacing w:line="240" w:lineRule="auto"/>
+        <w:rPr>
+          <w:rFonts w:ascii="Arial" w:eastAsia="Arial" w:hAnsi="Arial" w:cs="Arial"/>
+          <w:sz w:val="24"/>
+          <w:szCs w:val="24"/>
+        </w:rPr>
+      </w:pPr>
+    </w:p>
+    <w:p>
+      <w:pPr>
+        <w:spacing w:line="240" w:lineRule="auto"/>
+        <w:rPr>
+          <w:rFonts w:ascii="Arial" w:eastAsia="Arial" w:hAnsi="Arial" w:cs="Arial"/>
+          <w:sz w:val="28"/>
+          <w:szCs w:val="28"/>
+        </w:rPr>
+      </w:pPr>
+      <w:r>
+        <w:rPr>
+          <w:rFonts w:ascii="Arial" w:eastAsia="Arial" w:hAnsi="Arial" w:cs="Arial"/>
+          <w:sz w:val="28"/>
+          <w:szCs w:val="28"/>
+        </w:rPr>
+        <w:t>¿Por</w:t>
+      </w:r>
+      <w:r>
+        <w:rPr>
+          <w:rFonts w:ascii="Arial" w:eastAsia="Arial" w:hAnsi="Arial" w:cs="Arial"/>
+          <w:sz w:val="28"/>
+          <w:szCs w:val="28"/>
+        </w:rPr>
+        <w:t xml:space="preserve"> </w:t>
+      </w:r>
+      <w:r>
+        <w:rPr>
+          <w:rFonts w:ascii="Arial" w:eastAsia="Arial" w:hAnsi="Arial" w:cs="Arial"/>
+          <w:sz w:val="28"/>
+          <w:szCs w:val="28"/>
+        </w:rPr>
+        <w:t>qué</w:t>
+      </w:r>
+      <w:r>
+        <w:rPr>
+          <w:rFonts w:ascii="Arial" w:eastAsia="Arial" w:hAnsi="Arial" w:cs="Arial"/>
+          <w:sz w:val="28"/>
+          <w:szCs w:val="28"/>
+        </w:rPr>
+        <w:t xml:space="preserve"> utilizar kanban</w:t>
+      </w:r>
+      <w:r>
+        <w:rPr>
+          <w:rFonts w:ascii="Arial" w:eastAsia="Arial" w:hAnsi="Arial" w:cs="Arial"/>
+          <w:sz w:val="28"/>
+          <w:szCs w:val="28"/>
+        </w:rPr>
+        <w:t>?</w:t>
+      </w:r>
+    </w:p>
+    <w:p>
+      <w:pPr>
+        <w:spacing w:line="240" w:lineRule="auto"/>
+        <w:rPr>
+          <w:rFonts w:ascii="Arial" w:eastAsia="Arial" w:hAnsi="Arial" w:cs="Arial"/>
+          <w:sz w:val="24"/>
+          <w:szCs w:val="24"/>
+        </w:rPr>
+      </w:pPr>
+      <w:r>
+        <w:rPr>
+          <w:rFonts w:ascii="Arial" w:eastAsia="Arial" w:hAnsi="Arial" w:cs="Arial"/>
+          <w:sz w:val="24"/>
+          <w:szCs w:val="24"/>
+        </w:rPr>
+        <w:t>Es una herramienta que permite gestionar el trabajo. Permite  visualizar de una forma gráfica y sencilla el progreso y el estado del proyecto.</w:t>
+      </w:r>
+    </w:p>
+    <w:p>
+      <w:pPr>
+        <w:spacing w:line="240" w:lineRule="auto"/>
+        <w:rPr>
+          <w:rFonts w:ascii="Arial" w:eastAsia="Arial" w:hAnsi="Arial" w:cs="Arial"/>
+          <w:sz w:val="24"/>
+          <w:szCs w:val="24"/>
+        </w:rPr>
+      </w:pPr>
+      <w:r>
+        <w:rPr>
+          <w:rFonts w:ascii="Arial" w:eastAsia="Arial" w:hAnsi="Arial" w:cs="Arial"/>
+          <w:sz w:val="24"/>
+          <w:szCs w:val="24"/>
+        </w:rPr>
+        <w:t>Ventajas:</w:t>
+      </w:r>
+    </w:p>
+    <w:p>
+      <w:pPr>
+        <w:pStyle w:val="Prrafodelista"/>
+        <w:numPr>
+          <w:ilvl w:val="0"/>
+          <w:numId w:val="1"/>
+        </w:numPr>
+        <w:spacing w:line="240" w:lineRule="auto"/>
+        <w:rPr>
+          <w:rFonts w:ascii="Arial" w:eastAsia="Arial" w:hAnsi="Arial" w:cs="Arial"/>
+          <w:sz w:val="24"/>
+          <w:szCs w:val="24"/>
+        </w:rPr>
+      </w:pPr>
+      <w:r>
+        <w:rPr>
+          <w:rFonts w:ascii="Arial" w:eastAsia="Arial" w:hAnsi="Arial" w:cs="Arial"/>
+          <w:sz w:val="24"/>
+          <w:szCs w:val="24"/>
+        </w:rPr>
+        <w:t>En todo momento se conoce el estado del proyecto.</w:t>
+      </w:r>
+    </w:p>
+    <w:p>
+      <w:pPr>
+        <w:pStyle w:val="Prrafodelista"/>
+        <w:numPr>
+          <w:ilvl w:val="0"/>
+          <w:numId w:val="1"/>
+        </w:numPr>
+        <w:spacing w:line="240" w:lineRule="auto"/>
+        <w:rPr>
+          <w:rFonts w:ascii="Arial" w:eastAsia="Arial" w:hAnsi="Arial" w:cs="Arial"/>
+          <w:sz w:val="24"/>
+          <w:szCs w:val="24"/>
+        </w:rPr>
+      </w:pPr>
+      <w:r>
+        <w:rPr>
+          <w:rFonts w:ascii="Arial" w:eastAsia="Arial" w:hAnsi="Arial" w:cs="Arial"/>
+          <w:sz w:val="24"/>
+          <w:szCs w:val="24"/>
+        </w:rPr>
+        <w:t>Flexibilidad ya que permite realizar variaciones ante los cambios rápidos propios en un desarrollo ágil.</w:t>
+      </w:r>
+    </w:p>
+    <w:p>
+      <w:pPr>
+        <w:pStyle w:val="Prrafodelista"/>
+        <w:numPr>
+          <w:ilvl w:val="0"/>
+          <w:numId w:val="1"/>
+        </w:numPr>
+        <w:spacing w:line="240" w:lineRule="auto"/>
+        <w:rPr>
+          <w:rFonts w:ascii="Arial" w:eastAsia="Arial" w:hAnsi="Arial" w:cs="Arial"/>
+          <w:sz w:val="24"/>
+          <w:szCs w:val="24"/>
+        </w:rPr>
+      </w:pPr>
+      <w:r>
+        <w:rPr>
+          <w:rFonts w:ascii="Arial" w:eastAsia="Arial" w:hAnsi="Arial" w:cs="Arial"/>
+          <w:sz w:val="24"/>
+          <w:szCs w:val="24"/>
+        </w:rPr>
+        <w:t>Permite</w:t>
+      </w:r>
+      <w:r>
+        <w:rPr>
+          <w:rFonts w:ascii="Arial" w:eastAsia="Arial" w:hAnsi="Arial" w:cs="Arial"/>
+          <w:sz w:val="24"/>
+          <w:szCs w:val="24"/>
+        </w:rPr>
+        <w:t xml:space="preserve"> visualizar</w:t>
+      </w:r>
+      <w:r>
+        <w:rPr>
+          <w:rFonts w:ascii="Arial" w:eastAsia="Arial" w:hAnsi="Arial" w:cs="Arial"/>
+          <w:sz w:val="24"/>
+          <w:szCs w:val="24"/>
+        </w:rPr>
+        <w:t xml:space="preserve"> la distribución de tareas.</w:t>
+      </w:r>
+    </w:p>
+    <w:p>
+      <w:pPr>
+        <w:spacing w:line="240" w:lineRule="auto"/>
+        <w:rPr>
+          <w:rFonts w:ascii="Arial" w:eastAsia="Arial" w:hAnsi="Arial" w:cs="Arial"/>
+          <w:sz w:val="24"/>
+          <w:szCs w:val="24"/>
+        </w:rPr>
+      </w:pPr>
+    </w:p>
+    <w:p>
+      <w:pPr>
+        <w:spacing w:line="240" w:lineRule="auto"/>
+        <w:rPr>
+          <w:rFonts w:ascii="Arial" w:eastAsia="Arial" w:hAnsi="Arial" w:cs="Arial"/>
+          <w:sz w:val="28"/>
+          <w:szCs w:val="28"/>
+        </w:rPr>
+      </w:pPr>
+      <w:r>
+        <w:rPr>
+          <w:rFonts w:ascii="Arial" w:eastAsia="Arial" w:hAnsi="Arial" w:cs="Arial"/>
+          <w:sz w:val="28"/>
+          <w:szCs w:val="28"/>
+        </w:rPr>
+        <w:t xml:space="preserve">¿Qué es </w:t>
       </w:r>
       <w:proofErr w:type="spellStart"/>
       <w:r>
         <w:rPr>
           <w:rFonts w:ascii="Arial" w:eastAsia="Arial" w:hAnsi="Arial" w:cs="Arial"/>
-          <w:sz w:val="24"/>
-          <w:szCs w:val="24"/>
+          <w:sz w:val="28"/>
+          <w:szCs w:val="28"/>
         </w:rPr>
         <w:t>scrump</w:t>
       </w:r>
@@ -424,37 +870,21 @@
       <w:r>
         <w:rPr>
           <w:rFonts w:ascii="Arial" w:eastAsia="Arial" w:hAnsi="Arial" w:cs="Arial"/>
-          <w:sz w:val="24"/>
-          <w:szCs w:val="24"/>
-        </w:rPr>
-        <w:t xml:space="preserve"> para planificar el sprint. Al final de cada sprint, se realizará una vid</w:t>
-      </w:r>
-      <w:r>
-        <w:rPr>
-          <w:rFonts w:ascii="Arial" w:eastAsia="Arial" w:hAnsi="Arial" w:cs="Arial"/>
-          <w:sz w:val="24"/>
-          <w:szCs w:val="24"/>
-        </w:rPr>
-        <w:t>eoconferencia de retrospectiva, misma  que tendrá una duración aproximada de 30 minutos. Su fin es el de realizar una autoevaluación del sprint</w:t>
-      </w:r>
-    </w:p>
-    <w:p>
-      <w:pPr>
-        <w:spacing w:line="240" w:lineRule="auto"/>
-        <w:rPr>
-          <w:rFonts w:ascii="Arial" w:eastAsia="Arial" w:hAnsi="Arial" w:cs="Arial"/>
-          <w:sz w:val="24"/>
-          <w:szCs w:val="24"/>
-        </w:rPr>
-      </w:pPr>
-      <w:r>
-        <w:rPr>
-          <w:rFonts w:ascii="Arial" w:eastAsia="Arial" w:hAnsi="Arial" w:cs="Arial"/>
-          <w:sz w:val="24"/>
-          <w:szCs w:val="24"/>
-        </w:rPr>
-        <w:t xml:space="preserve">De cada </w:t>
-      </w:r>
+          <w:sz w:val="28"/>
+          <w:szCs w:val="28"/>
+        </w:rPr>
+        <w:t>?</w:t>
+      </w:r>
+    </w:p>
+    <w:p>
+      <w:pPr>
+        <w:spacing w:line="240" w:lineRule="auto"/>
+        <w:rPr>
+          <w:rFonts w:ascii="Arial" w:eastAsia="Arial" w:hAnsi="Arial" w:cs="Arial"/>
+          <w:sz w:val="24"/>
+          <w:szCs w:val="24"/>
+        </w:rPr>
+      </w:pPr>
       <w:proofErr w:type="spellStart"/>
       <w:r>
         <w:rPr>
@@ -462,7 +892,7 @@
           <w:sz w:val="24"/>
           <w:szCs w:val="24"/>
         </w:rPr>
-        <w:t>vc</w:t>
+        <w:t>Scrum</w:t>
       </w:r>
       <w:proofErr w:type="spellEnd"/>
       <w:r>
@@ -471,26 +901,881 @@
           <w:sz w:val="24"/>
           <w:szCs w:val="24"/>
         </w:rPr>
-        <w:t xml:space="preserve"> se dejará registro en minutas de trabajo. En ella se detalla la fecha, los miembros presentes en la r</w:t>
-      </w:r>
-      <w:r>
-        <w:rPr>
-          <w:rFonts w:ascii="Arial" w:eastAsia="Arial" w:hAnsi="Arial" w:cs="Arial"/>
-          <w:sz w:val="24"/>
-          <w:szCs w:val="24"/>
-        </w:rPr>
-        <w:t>eunión y un resumen de los temas tratados.</w:t>
-      </w:r>
-    </w:p>
-    <w:p>
-      <w:pPr>
-        <w:spacing w:line="240" w:lineRule="auto"/>
-        <w:rPr>
-          <w:rFonts w:ascii="Arial" w:eastAsia="Arial" w:hAnsi="Arial" w:cs="Arial"/>
-          <w:sz w:val="24"/>
-          <w:szCs w:val="24"/>
-        </w:rPr>
-      </w:pPr>
+        <w:t xml:space="preserve"> es un proceso de gestión que reduce la complejidad en</w:t>
+      </w:r>
+      <w:r>
+        <w:rPr>
+          <w:rFonts w:ascii="Arial" w:eastAsia="Arial" w:hAnsi="Arial" w:cs="Arial"/>
+          <w:sz w:val="24"/>
+          <w:szCs w:val="24"/>
+        </w:rPr>
+        <w:t xml:space="preserve"> el desarrollo de productos. </w:t>
+      </w:r>
+      <w:r>
+        <w:rPr>
+          <w:rFonts w:ascii="Arial" w:eastAsia="Arial" w:hAnsi="Arial" w:cs="Arial"/>
+          <w:sz w:val="24"/>
+          <w:szCs w:val="24"/>
+        </w:rPr>
+        <w:t xml:space="preserve">La gerencia y los equipos de </w:t>
+      </w:r>
+      <w:proofErr w:type="spellStart"/>
+      <w:r>
+        <w:rPr>
+          <w:rFonts w:ascii="Arial" w:eastAsia="Arial" w:hAnsi="Arial" w:cs="Arial"/>
+          <w:sz w:val="24"/>
+          <w:szCs w:val="24"/>
+        </w:rPr>
+        <w:t>Scrum</w:t>
+      </w:r>
+      <w:proofErr w:type="spellEnd"/>
+      <w:r>
+        <w:rPr>
+          <w:rFonts w:ascii="Arial" w:eastAsia="Arial" w:hAnsi="Arial" w:cs="Arial"/>
+          <w:sz w:val="24"/>
+          <w:szCs w:val="24"/>
+        </w:rPr>
+        <w:t xml:space="preserve"> trabajan juntos alrededor de requisitos y tecnologías para entregar productos funcion</w:t>
+      </w:r>
+      <w:r>
+        <w:rPr>
+          <w:rFonts w:ascii="Arial" w:eastAsia="Arial" w:hAnsi="Arial" w:cs="Arial"/>
+          <w:sz w:val="24"/>
+          <w:szCs w:val="24"/>
+        </w:rPr>
+        <w:t>ando de manera incremental a través de iteraciones en sprint.</w:t>
+      </w:r>
+    </w:p>
+    <w:p>
+      <w:pPr>
+        <w:spacing w:line="240" w:lineRule="auto"/>
+        <w:rPr>
+          <w:rFonts w:ascii="Arial" w:eastAsia="Arial" w:hAnsi="Arial" w:cs="Arial"/>
+        </w:rPr>
+      </w:pPr>
+      <w:r>
+        <w:rPr>
+          <w:rFonts w:ascii="Arial" w:eastAsia="Arial" w:hAnsi="Arial" w:cs="Arial"/>
+          <w:sz w:val="24"/>
+          <w:szCs w:val="24"/>
+        </w:rPr>
+        <w:t xml:space="preserve">En </w:t>
+      </w:r>
+      <w:proofErr w:type="spellStart"/>
+      <w:r>
+        <w:rPr>
+          <w:rFonts w:ascii="Arial" w:eastAsia="Arial" w:hAnsi="Arial" w:cs="Arial"/>
+          <w:sz w:val="24"/>
+          <w:szCs w:val="24"/>
+        </w:rPr>
+        <w:t>scrump</w:t>
+      </w:r>
+      <w:proofErr w:type="spellEnd"/>
+      <w:r>
+        <w:rPr>
+          <w:rFonts w:ascii="Arial" w:eastAsia="Arial" w:hAnsi="Arial" w:cs="Arial"/>
+          <w:sz w:val="24"/>
+          <w:szCs w:val="24"/>
+        </w:rPr>
+        <w:t xml:space="preserve"> hay una serie de eventos, entre ellos están </w:t>
+      </w:r>
+      <w:r>
+        <w:rPr>
+          <w:rFonts w:ascii="Arial" w:eastAsia="Arial" w:hAnsi="Arial" w:cs="Arial"/>
+          <w:sz w:val="24"/>
+          <w:szCs w:val="24"/>
+          <w:lang w:val="en-US"/>
+        </w:rPr>
+        <w:t>Sprint Planning</w:t>
+      </w:r>
+      <w:r>
+        <w:rPr>
+          <w:rFonts w:ascii="Arial" w:eastAsia="Arial" w:hAnsi="Arial" w:cs="Arial"/>
+        </w:rPr>
+        <w:t xml:space="preserve">, </w:t>
+      </w:r>
+      <w:r>
+        <w:rPr>
+          <w:rFonts w:ascii="Arial" w:eastAsia="Arial" w:hAnsi="Arial" w:cs="Arial"/>
+          <w:sz w:val="24"/>
+          <w:szCs w:val="24"/>
+          <w:lang w:val="en-US"/>
+        </w:rPr>
+        <w:t>Daily Scrum</w:t>
+      </w:r>
+      <w:r>
+        <w:rPr>
+          <w:rFonts w:ascii="Arial" w:eastAsia="Arial" w:hAnsi="Arial" w:cs="Arial"/>
+        </w:rPr>
+        <w:t xml:space="preserve"> </w:t>
+      </w:r>
+      <w:r>
+        <w:rPr>
+          <w:rFonts w:ascii="Arial" w:eastAsia="Arial" w:hAnsi="Arial" w:cs="Arial"/>
+          <w:sz w:val="24"/>
+          <w:szCs w:val="24"/>
+          <w:lang w:val="en-US"/>
+        </w:rPr>
+        <w:t xml:space="preserve">Y </w:t>
+      </w:r>
+      <w:r>
+        <w:rPr>
+          <w:rFonts w:ascii="Arial" w:eastAsia="Arial" w:hAnsi="Arial" w:cs="Arial"/>
+          <w:sz w:val="24"/>
+          <w:szCs w:val="24"/>
+          <w:lang w:val="en-US"/>
+        </w:rPr>
+        <w:t>Sprint Retrospective</w:t>
+      </w:r>
+      <w:r>
+        <w:rPr>
+          <w:rFonts w:ascii="Arial" w:eastAsia="Arial" w:hAnsi="Arial" w:cs="Arial"/>
+          <w:sz w:val="24"/>
+          <w:szCs w:val="24"/>
+          <w:lang w:val="en-US"/>
+        </w:rPr>
+        <w:t>.</w:t>
+      </w:r>
+    </w:p>
+    <w:p>
+      <w:pPr>
+        <w:spacing w:line="240" w:lineRule="auto"/>
+        <w:rPr>
+          <w:rFonts w:ascii="Arial" w:eastAsia="Arial" w:hAnsi="Arial" w:cs="Arial"/>
+          <w:sz w:val="24"/>
+          <w:szCs w:val="24"/>
+          <w:lang w:val="en-US"/>
+        </w:rPr>
+      </w:pPr>
+    </w:p>
+    <w:p>
+      <w:pPr>
+        <w:spacing w:line="240" w:lineRule="auto"/>
+        <w:rPr>
+          <w:rFonts w:ascii="Arial" w:eastAsia="Arial" w:hAnsi="Arial" w:cs="Arial"/>
+          <w:sz w:val="24"/>
+          <w:szCs w:val="24"/>
+          <w:lang w:val="en-US"/>
+        </w:rPr>
+      </w:pPr>
+      <w:r>
+        <w:rPr>
+          <w:rFonts w:ascii="Arial" w:eastAsia="Arial" w:hAnsi="Arial" w:cs="Arial"/>
+          <w:sz w:val="24"/>
+          <w:szCs w:val="24"/>
+        </w:rPr>
+        <w:t>.</w:t>
+      </w:r>
+    </w:p>
+    <w:p>
+      <w:pPr>
+        <w:spacing w:line="240" w:lineRule="auto"/>
+        <w:rPr>
+          <w:rFonts w:ascii="Arial" w:eastAsia="Arial" w:hAnsi="Arial" w:cs="Arial"/>
+          <w:sz w:val="24"/>
+          <w:szCs w:val="24"/>
+          <w:lang w:val="en-US"/>
+        </w:rPr>
+      </w:pPr>
+    </w:p>
+    <w:p>
+      <w:pPr>
+        <w:spacing w:line="240" w:lineRule="auto"/>
+        <w:rPr>
+          <w:rFonts w:ascii="Arial" w:eastAsia="Arial" w:hAnsi="Arial" w:cs="Arial"/>
+          <w:sz w:val="24"/>
+          <w:szCs w:val="24"/>
+          <w:lang w:val="en-US"/>
+        </w:rPr>
+      </w:pPr>
+    </w:p>
+    <w:p>
+      <w:pPr>
+        <w:spacing w:line="240" w:lineRule="auto"/>
+        <w:rPr>
+          <w:rFonts w:ascii="Arial" w:eastAsia="Arial" w:hAnsi="Arial" w:cs="Arial"/>
+          <w:sz w:val="24"/>
+          <w:szCs w:val="24"/>
+          <w:lang w:val="en-US"/>
+        </w:rPr>
+      </w:pPr>
+      <w:r>
+        <w:rPr>
+          <w:rFonts w:ascii="Arial" w:eastAsia="Arial" w:hAnsi="Arial" w:cs="Arial"/>
+          <w:sz w:val="24"/>
+          <w:szCs w:val="24"/>
+          <w:lang w:val="en-US"/>
+        </w:rPr>
+        <w:t xml:space="preserve">Sprint planning: Es una reunion en la </w:t>
+      </w:r>
+      <w:proofErr w:type="spellStart"/>
+      <w:r>
+        <w:rPr>
+          <w:rFonts w:ascii="Arial" w:eastAsia="Arial" w:hAnsi="Arial" w:cs="Arial"/>
+          <w:sz w:val="24"/>
+          <w:szCs w:val="24"/>
+          <w:lang w:val="en-US"/>
+        </w:rPr>
+        <w:t>cual</w:t>
+      </w:r>
+      <w:proofErr w:type="spellEnd"/>
+      <w:r>
+        <w:rPr>
+          <w:rFonts w:ascii="Arial" w:eastAsia="Arial" w:hAnsi="Arial" w:cs="Arial"/>
+          <w:sz w:val="24"/>
+          <w:szCs w:val="24"/>
+          <w:lang w:val="en-US"/>
+        </w:rPr>
+        <w:t xml:space="preserve"> el product owner (</w:t>
+      </w:r>
+      <w:proofErr w:type="spellStart"/>
+      <w:r>
+        <w:rPr>
+          <w:rFonts w:ascii="Arial" w:eastAsia="Arial" w:hAnsi="Arial" w:cs="Arial"/>
+          <w:sz w:val="24"/>
+          <w:szCs w:val="24"/>
+          <w:lang w:val="en-US"/>
+        </w:rPr>
+        <w:t>representa</w:t>
+      </w:r>
+      <w:proofErr w:type="spellEnd"/>
+      <w:r>
+        <w:rPr>
+          <w:rFonts w:ascii="Arial" w:eastAsia="Arial" w:hAnsi="Arial" w:cs="Arial"/>
+          <w:sz w:val="24"/>
+          <w:szCs w:val="24"/>
+          <w:lang w:val="en-US"/>
+        </w:rPr>
+        <w:t xml:space="preserve"> al </w:t>
+      </w:r>
+      <w:proofErr w:type="spellStart"/>
+      <w:r>
+        <w:rPr>
+          <w:rFonts w:ascii="Arial" w:eastAsia="Arial" w:hAnsi="Arial" w:cs="Arial"/>
+          <w:sz w:val="24"/>
+          <w:szCs w:val="24"/>
+          <w:lang w:val="en-US"/>
+        </w:rPr>
+        <w:t>cliente</w:t>
+      </w:r>
+      <w:proofErr w:type="spellEnd"/>
+      <w:r>
+        <w:rPr>
+          <w:rFonts w:ascii="Arial" w:eastAsia="Arial" w:hAnsi="Arial" w:cs="Arial"/>
+          <w:sz w:val="24"/>
+          <w:szCs w:val="24"/>
+          <w:lang w:val="en-US"/>
+        </w:rPr>
+        <w:t xml:space="preserve">) </w:t>
+      </w:r>
+      <w:proofErr w:type="spellStart"/>
+      <w:r>
+        <w:rPr>
+          <w:rFonts w:ascii="Arial" w:eastAsia="Arial" w:hAnsi="Arial" w:cs="Arial"/>
+          <w:sz w:val="24"/>
+          <w:szCs w:val="24"/>
+          <w:lang w:val="en-US"/>
+        </w:rPr>
+        <w:t>presenta</w:t>
+      </w:r>
+      <w:proofErr w:type="spellEnd"/>
+      <w:r>
+        <w:rPr>
+          <w:rFonts w:ascii="Arial" w:eastAsia="Arial" w:hAnsi="Arial" w:cs="Arial"/>
+          <w:sz w:val="24"/>
+          <w:szCs w:val="24"/>
+          <w:lang w:val="en-US"/>
+        </w:rPr>
+        <w:t xml:space="preserve"> al </w:t>
+      </w:r>
+      <w:proofErr w:type="spellStart"/>
+      <w:r>
+        <w:rPr>
+          <w:rFonts w:ascii="Arial" w:eastAsia="Arial" w:hAnsi="Arial" w:cs="Arial"/>
+          <w:sz w:val="24"/>
+          <w:szCs w:val="24"/>
+          <w:lang w:val="en-US"/>
+        </w:rPr>
+        <w:t>equipo</w:t>
+      </w:r>
+      <w:proofErr w:type="spellEnd"/>
+      <w:r>
+        <w:rPr>
+          <w:rFonts w:ascii="Arial" w:eastAsia="Arial" w:hAnsi="Arial" w:cs="Arial"/>
+          <w:sz w:val="24"/>
+          <w:szCs w:val="24"/>
+          <w:lang w:val="en-US"/>
+        </w:rPr>
+        <w:t xml:space="preserve"> los </w:t>
+      </w:r>
+      <w:proofErr w:type="spellStart"/>
+      <w:proofErr w:type="gramStart"/>
+      <w:r>
+        <w:rPr>
+          <w:rFonts w:ascii="Arial" w:eastAsia="Arial" w:hAnsi="Arial" w:cs="Arial"/>
+          <w:sz w:val="24"/>
+          <w:szCs w:val="24"/>
+          <w:lang w:val="en-US"/>
+        </w:rPr>
+        <w:t>requerimientos</w:t>
+      </w:r>
+      <w:proofErr w:type="spellEnd"/>
+      <w:r>
+        <w:rPr>
+          <w:rFonts w:ascii="Arial" w:eastAsia="Arial" w:hAnsi="Arial" w:cs="Arial"/>
+          <w:sz w:val="24"/>
+          <w:szCs w:val="24"/>
+          <w:lang w:val="en-US"/>
+        </w:rPr>
+        <w:t>(</w:t>
+      </w:r>
+      <w:proofErr w:type="gramEnd"/>
+      <w:r>
+        <w:rPr>
+          <w:rFonts w:ascii="Arial" w:eastAsia="Arial" w:hAnsi="Arial" w:cs="Arial"/>
+          <w:sz w:val="24"/>
+          <w:szCs w:val="24"/>
+          <w:lang w:val="en-US"/>
+        </w:rPr>
+        <w:t xml:space="preserve">backlog) y el </w:t>
+      </w:r>
+      <w:proofErr w:type="spellStart"/>
+      <w:r>
+        <w:rPr>
+          <w:rFonts w:ascii="Arial" w:eastAsia="Arial" w:hAnsi="Arial" w:cs="Arial"/>
+          <w:sz w:val="24"/>
+          <w:szCs w:val="24"/>
+          <w:lang w:val="en-US"/>
+        </w:rPr>
+        <w:t>equipo</w:t>
+      </w:r>
+      <w:proofErr w:type="spellEnd"/>
+      <w:r>
+        <w:rPr>
+          <w:rFonts w:ascii="Arial" w:eastAsia="Arial" w:hAnsi="Arial" w:cs="Arial"/>
+          <w:sz w:val="24"/>
+          <w:szCs w:val="24"/>
+          <w:lang w:val="en-US"/>
+        </w:rPr>
+        <w:t xml:space="preserve"> se </w:t>
+      </w:r>
+      <w:proofErr w:type="spellStart"/>
+      <w:r>
+        <w:rPr>
+          <w:rFonts w:ascii="Arial" w:eastAsia="Arial" w:hAnsi="Arial" w:cs="Arial"/>
+          <w:sz w:val="24"/>
+          <w:szCs w:val="24"/>
+          <w:lang w:val="en-US"/>
+        </w:rPr>
+        <w:t>plantea</w:t>
+      </w:r>
+      <w:proofErr w:type="spellEnd"/>
+      <w:r>
+        <w:rPr>
+          <w:rFonts w:ascii="Arial" w:eastAsia="Arial" w:hAnsi="Arial" w:cs="Arial"/>
+          <w:sz w:val="24"/>
+          <w:szCs w:val="24"/>
+          <w:lang w:val="en-US"/>
+        </w:rPr>
+        <w:t xml:space="preserve"> que </w:t>
+      </w:r>
+      <w:proofErr w:type="spellStart"/>
+      <w:r>
+        <w:rPr>
+          <w:rFonts w:ascii="Arial" w:eastAsia="Arial" w:hAnsi="Arial" w:cs="Arial"/>
+          <w:sz w:val="24"/>
+          <w:szCs w:val="24"/>
+          <w:lang w:val="en-US"/>
+        </w:rPr>
+        <w:t>es</w:t>
+      </w:r>
+      <w:proofErr w:type="spellEnd"/>
+      <w:r>
+        <w:rPr>
+          <w:rFonts w:ascii="Arial" w:eastAsia="Arial" w:hAnsi="Arial" w:cs="Arial"/>
+          <w:sz w:val="24"/>
+          <w:szCs w:val="24"/>
+          <w:lang w:val="en-US"/>
+        </w:rPr>
+        <w:t xml:space="preserve"> lo que </w:t>
+      </w:r>
+      <w:proofErr w:type="spellStart"/>
+      <w:r>
+        <w:rPr>
+          <w:rFonts w:ascii="Arial" w:eastAsia="Arial" w:hAnsi="Arial" w:cs="Arial"/>
+          <w:sz w:val="24"/>
+          <w:szCs w:val="24"/>
+          <w:lang w:val="en-US"/>
+        </w:rPr>
+        <w:t>puede</w:t>
+      </w:r>
+      <w:proofErr w:type="spellEnd"/>
+      <w:r>
+        <w:rPr>
+          <w:rFonts w:ascii="Arial" w:eastAsia="Arial" w:hAnsi="Arial" w:cs="Arial"/>
+          <w:sz w:val="24"/>
+          <w:szCs w:val="24"/>
+          <w:lang w:val="en-US"/>
+        </w:rPr>
+        <w:t xml:space="preserve"> </w:t>
+      </w:r>
+      <w:proofErr w:type="spellStart"/>
+      <w:r>
+        <w:rPr>
+          <w:rFonts w:ascii="Arial" w:eastAsia="Arial" w:hAnsi="Arial" w:cs="Arial"/>
+          <w:sz w:val="24"/>
+          <w:szCs w:val="24"/>
+          <w:lang w:val="en-US"/>
+        </w:rPr>
+        <w:t>cumplir</w:t>
+      </w:r>
+      <w:proofErr w:type="spellEnd"/>
+      <w:r>
+        <w:rPr>
+          <w:rFonts w:ascii="Arial" w:eastAsia="Arial" w:hAnsi="Arial" w:cs="Arial"/>
+          <w:sz w:val="24"/>
+          <w:szCs w:val="24"/>
+          <w:lang w:val="en-US"/>
+        </w:rPr>
+        <w:t xml:space="preserve"> para </w:t>
+      </w:r>
+      <w:proofErr w:type="spellStart"/>
+      <w:r>
+        <w:rPr>
+          <w:rFonts w:ascii="Arial" w:eastAsia="Arial" w:hAnsi="Arial" w:cs="Arial"/>
+          <w:sz w:val="24"/>
+          <w:szCs w:val="24"/>
+          <w:lang w:val="en-US"/>
+        </w:rPr>
+        <w:t>esa</w:t>
+      </w:r>
+      <w:proofErr w:type="spellEnd"/>
+      <w:r>
+        <w:rPr>
+          <w:rFonts w:ascii="Arial" w:eastAsia="Arial" w:hAnsi="Arial" w:cs="Arial"/>
+          <w:sz w:val="24"/>
+          <w:szCs w:val="24"/>
+          <w:lang w:val="en-US"/>
+        </w:rPr>
+        <w:t xml:space="preserve"> </w:t>
+      </w:r>
+      <w:proofErr w:type="spellStart"/>
+      <w:r>
+        <w:rPr>
+          <w:rFonts w:ascii="Arial" w:eastAsia="Arial" w:hAnsi="Arial" w:cs="Arial"/>
+          <w:sz w:val="24"/>
+          <w:szCs w:val="24"/>
+          <w:lang w:val="en-US"/>
+        </w:rPr>
+        <w:t>iteracion</w:t>
+      </w:r>
+      <w:proofErr w:type="spellEnd"/>
+      <w:r>
+        <w:rPr>
+          <w:rFonts w:ascii="Arial" w:eastAsia="Arial" w:hAnsi="Arial" w:cs="Arial"/>
+          <w:sz w:val="24"/>
+          <w:szCs w:val="24"/>
+          <w:lang w:val="en-US"/>
+        </w:rPr>
+        <w:t xml:space="preserve">. En una </w:t>
+      </w:r>
+      <w:proofErr w:type="spellStart"/>
+      <w:r>
+        <w:rPr>
+          <w:rFonts w:ascii="Arial" w:eastAsia="Arial" w:hAnsi="Arial" w:cs="Arial"/>
+          <w:sz w:val="24"/>
+          <w:szCs w:val="24"/>
+          <w:lang w:val="en-US"/>
+        </w:rPr>
+        <w:t>segunda</w:t>
+      </w:r>
+      <w:proofErr w:type="spellEnd"/>
+      <w:r>
+        <w:rPr>
+          <w:rFonts w:ascii="Arial" w:eastAsia="Arial" w:hAnsi="Arial" w:cs="Arial"/>
+          <w:sz w:val="24"/>
+          <w:szCs w:val="24"/>
+          <w:lang w:val="en-US"/>
+        </w:rPr>
+        <w:t xml:space="preserve"> parte se </w:t>
+      </w:r>
+      <w:proofErr w:type="spellStart"/>
+      <w:r>
+        <w:rPr>
+          <w:rFonts w:ascii="Arial" w:eastAsia="Arial" w:hAnsi="Arial" w:cs="Arial"/>
+          <w:sz w:val="24"/>
+          <w:szCs w:val="24"/>
+          <w:lang w:val="en-US"/>
+        </w:rPr>
+        <w:t>plante</w:t>
+      </w:r>
+      <w:r>
+        <w:rPr>
+          <w:rFonts w:ascii="Arial" w:eastAsia="Arial" w:hAnsi="Arial" w:cs="Arial"/>
+          <w:sz w:val="24"/>
+          <w:szCs w:val="24"/>
+          <w:lang w:val="en-US"/>
+        </w:rPr>
+        <w:t>a</w:t>
+      </w:r>
+      <w:proofErr w:type="spellEnd"/>
+      <w:r>
+        <w:rPr>
+          <w:rFonts w:ascii="Arial" w:eastAsia="Arial" w:hAnsi="Arial" w:cs="Arial"/>
+          <w:sz w:val="24"/>
+          <w:szCs w:val="24"/>
+          <w:lang w:val="en-US"/>
+        </w:rPr>
+        <w:t xml:space="preserve"> el </w:t>
+      </w:r>
+      <w:proofErr w:type="spellStart"/>
+      <w:proofErr w:type="gramStart"/>
+      <w:r>
+        <w:rPr>
+          <w:rFonts w:ascii="Arial" w:eastAsia="Arial" w:hAnsi="Arial" w:cs="Arial"/>
+          <w:sz w:val="24"/>
+          <w:szCs w:val="24"/>
+          <w:lang w:val="en-US"/>
+        </w:rPr>
+        <w:t>como</w:t>
+      </w:r>
+      <w:proofErr w:type="spellEnd"/>
+      <w:proofErr w:type="gramEnd"/>
+      <w:r>
+        <w:rPr>
+          <w:rFonts w:ascii="Arial" w:eastAsia="Arial" w:hAnsi="Arial" w:cs="Arial"/>
+          <w:sz w:val="24"/>
+          <w:szCs w:val="24"/>
+          <w:lang w:val="en-US"/>
+        </w:rPr>
+        <w:t xml:space="preserve"> </w:t>
+      </w:r>
+      <w:proofErr w:type="spellStart"/>
+      <w:r>
+        <w:rPr>
+          <w:rFonts w:ascii="Arial" w:eastAsia="Arial" w:hAnsi="Arial" w:cs="Arial"/>
+          <w:sz w:val="24"/>
+          <w:szCs w:val="24"/>
+          <w:lang w:val="en-US"/>
+        </w:rPr>
+        <w:t>lograrlo</w:t>
+      </w:r>
+      <w:proofErr w:type="spellEnd"/>
+      <w:r>
+        <w:rPr>
+          <w:rFonts w:ascii="Arial" w:eastAsia="Arial" w:hAnsi="Arial" w:cs="Arial"/>
+          <w:sz w:val="24"/>
+          <w:szCs w:val="24"/>
+          <w:lang w:val="en-US"/>
+        </w:rPr>
+        <w:t>.</w:t>
+      </w:r>
+    </w:p>
+    <w:p>
+      <w:pPr>
+        <w:spacing w:line="240" w:lineRule="auto"/>
+        <w:rPr>
+          <w:rFonts w:ascii="Arial" w:eastAsia="Arial" w:hAnsi="Arial" w:cs="Arial"/>
+          <w:sz w:val="24"/>
+          <w:szCs w:val="24"/>
+          <w:lang w:val="en-US"/>
+        </w:rPr>
+      </w:pPr>
+    </w:p>
+    <w:p>
+      <w:pPr>
+        <w:spacing w:line="240" w:lineRule="auto"/>
+        <w:rPr>
+          <w:rFonts w:ascii="Arial" w:eastAsia="Arial" w:hAnsi="Arial" w:cs="Arial"/>
+          <w:sz w:val="24"/>
+          <w:szCs w:val="24"/>
+        </w:rPr>
+      </w:pPr>
+      <w:proofErr w:type="spellStart"/>
+      <w:r>
+        <w:rPr>
+          <w:rFonts w:ascii="Arial" w:eastAsia="Arial" w:hAnsi="Arial" w:cs="Arial"/>
+          <w:sz w:val="24"/>
+          <w:szCs w:val="24"/>
+        </w:rPr>
+        <w:t>Daily</w:t>
+      </w:r>
+      <w:proofErr w:type="spellEnd"/>
+      <w:r>
+        <w:rPr>
+          <w:rFonts w:ascii="Arial" w:eastAsia="Arial" w:hAnsi="Arial" w:cs="Arial"/>
+          <w:sz w:val="24"/>
+          <w:szCs w:val="24"/>
+        </w:rPr>
+        <w:t xml:space="preserve"> </w:t>
+      </w:r>
+      <w:proofErr w:type="spellStart"/>
+      <w:r>
+        <w:rPr>
+          <w:rFonts w:ascii="Arial" w:eastAsia="Arial" w:hAnsi="Arial" w:cs="Arial"/>
+          <w:sz w:val="24"/>
+          <w:szCs w:val="24"/>
+        </w:rPr>
+        <w:t>Scrum</w:t>
+      </w:r>
+      <w:proofErr w:type="spellEnd"/>
+      <w:r>
+        <w:rPr>
+          <w:rFonts w:ascii="Arial" w:eastAsia="Arial" w:hAnsi="Arial" w:cs="Arial"/>
+          <w:sz w:val="24"/>
+          <w:szCs w:val="24"/>
+        </w:rPr>
+        <w:t xml:space="preserve">: </w:t>
+      </w:r>
+      <w:r>
+        <w:rPr>
+          <w:rFonts w:ascii="Arial" w:eastAsia="Arial" w:hAnsi="Arial" w:cs="Arial"/>
+          <w:sz w:val="24"/>
+          <w:szCs w:val="24"/>
+        </w:rPr>
+        <w:t xml:space="preserve">Reunión diaria de cómo máximo 15 min. </w:t>
+      </w:r>
+      <w:proofErr w:type="gramStart"/>
+      <w:r>
+        <w:rPr>
+          <w:rFonts w:ascii="Arial" w:eastAsia="Arial" w:hAnsi="Arial" w:cs="Arial"/>
+          <w:sz w:val="24"/>
+          <w:szCs w:val="24"/>
+        </w:rPr>
+        <w:t>en</w:t>
+      </w:r>
+      <w:proofErr w:type="gramEnd"/>
+      <w:r>
+        <w:rPr>
+          <w:rFonts w:ascii="Arial" w:eastAsia="Arial" w:hAnsi="Arial" w:cs="Arial"/>
+          <w:sz w:val="24"/>
+          <w:szCs w:val="24"/>
+        </w:rPr>
+        <w:t xml:space="preserve"> la que el equipo se sincroniza para trabajar de forma coordinada. Cada miembro comenta que hizo el día anterior, que hará hoy y si hay impedimentos</w:t>
+      </w:r>
+    </w:p>
+    <w:p>
+      <w:pPr>
+        <w:spacing w:line="240" w:lineRule="auto"/>
+        <w:rPr>
+          <w:rFonts w:ascii="Arial" w:eastAsia="Arial" w:hAnsi="Arial" w:cs="Arial"/>
+          <w:sz w:val="24"/>
+          <w:szCs w:val="24"/>
+          <w:lang w:val="en-US"/>
+        </w:rPr>
+      </w:pPr>
+      <w:r>
+        <w:rPr>
+          <w:rFonts w:ascii="Arial" w:eastAsia="Arial" w:hAnsi="Arial" w:cs="Arial"/>
+          <w:sz w:val="24"/>
+          <w:szCs w:val="24"/>
+        </w:rPr>
+        <w:t xml:space="preserve">Sprint </w:t>
+      </w:r>
+      <w:proofErr w:type="spellStart"/>
+      <w:r>
+        <w:rPr>
+          <w:rFonts w:ascii="Arial" w:eastAsia="Arial" w:hAnsi="Arial" w:cs="Arial"/>
+          <w:sz w:val="24"/>
+          <w:szCs w:val="24"/>
+        </w:rPr>
+        <w:t>Retrospective</w:t>
+      </w:r>
+      <w:proofErr w:type="spellEnd"/>
+      <w:r>
+        <w:rPr>
+          <w:rFonts w:ascii="Arial" w:eastAsia="Arial" w:hAnsi="Arial" w:cs="Arial"/>
+          <w:sz w:val="24"/>
+          <w:szCs w:val="24"/>
+        </w:rPr>
+        <w:t>:</w:t>
+      </w:r>
+      <w:r>
+        <w:t xml:space="preserve"> </w:t>
+      </w:r>
+      <w:r>
+        <w:rPr>
+          <w:rFonts w:ascii="Arial" w:eastAsia="Arial" w:hAnsi="Arial" w:cs="Arial"/>
+          <w:sz w:val="24"/>
+          <w:szCs w:val="24"/>
+        </w:rPr>
+        <w:t>Reunión que se celebra al final del sprint</w:t>
+      </w:r>
+      <w:r>
+        <w:rPr>
+          <w:rFonts w:ascii="Arial" w:eastAsia="Arial" w:hAnsi="Arial" w:cs="Arial"/>
+          <w:sz w:val="24"/>
+          <w:szCs w:val="24"/>
+        </w:rPr>
+        <w:t xml:space="preserve"> y en la que </w:t>
+      </w:r>
+      <w:r>
+        <w:rPr>
+          <w:rFonts w:ascii="Arial" w:eastAsia="Arial" w:hAnsi="Arial" w:cs="Arial"/>
+          <w:sz w:val="24"/>
+          <w:szCs w:val="24"/>
+        </w:rPr>
+        <w:t>el equipo analiza qué se hizo bien, qué procesos serían mejorables y discute acerca de cómo perfeccionarlos.</w:t>
+      </w:r>
+    </w:p>
+    <w:p>
+      <w:pPr>
+        <w:spacing w:line="240" w:lineRule="auto"/>
+        <w:rPr>
+          <w:rFonts w:ascii="Arial" w:eastAsia="Arial" w:hAnsi="Arial" w:cs="Arial"/>
+          <w:sz w:val="24"/>
+          <w:szCs w:val="24"/>
+        </w:rPr>
+      </w:pPr>
+    </w:p>
+    <w:p>
+      <w:pPr>
+        <w:pStyle w:val="Prrafodelista"/>
+        <w:spacing w:line="240" w:lineRule="auto"/>
+        <w:rPr>
+          <w:rFonts w:ascii="Arial" w:eastAsia="Arial" w:hAnsi="Arial" w:cs="Arial"/>
+          <w:sz w:val="24"/>
+          <w:szCs w:val="24"/>
+        </w:rPr>
+      </w:pPr>
+    </w:p>
+    <w:p>
+      <w:pPr>
+        <w:spacing w:line="240" w:lineRule="auto"/>
+        <w:rPr>
+          <w:rFonts w:ascii="Arial" w:eastAsia="Arial" w:hAnsi="Arial" w:cs="Arial"/>
+          <w:sz w:val="28"/>
+          <w:szCs w:val="28"/>
+        </w:rPr>
+      </w:pPr>
+      <w:r>
+        <w:rPr>
+          <w:rFonts w:ascii="Arial" w:eastAsia="Arial" w:hAnsi="Arial" w:cs="Arial"/>
+          <w:sz w:val="28"/>
+          <w:szCs w:val="28"/>
+        </w:rPr>
+        <w:t>¿Por qué utilizar la</w:t>
+      </w:r>
+      <w:r>
+        <w:rPr>
+          <w:rFonts w:ascii="Arial" w:eastAsia="Arial" w:hAnsi="Arial" w:cs="Arial"/>
+          <w:sz w:val="28"/>
+          <w:szCs w:val="28"/>
+        </w:rPr>
+        <w:t>s reuniones</w:t>
+      </w:r>
+      <w:r>
+        <w:rPr>
+          <w:rFonts w:ascii="Arial" w:eastAsia="Arial" w:hAnsi="Arial" w:cs="Arial"/>
+          <w:sz w:val="28"/>
+          <w:szCs w:val="28"/>
+        </w:rPr>
+        <w:t xml:space="preserve"> </w:t>
+      </w:r>
+      <w:proofErr w:type="spellStart"/>
+      <w:r>
+        <w:rPr>
+          <w:rFonts w:ascii="Arial" w:eastAsia="Arial" w:hAnsi="Arial" w:cs="Arial"/>
+          <w:sz w:val="28"/>
+          <w:szCs w:val="28"/>
+        </w:rPr>
+        <w:t>planning</w:t>
+      </w:r>
+      <w:proofErr w:type="spellEnd"/>
+      <w:r>
+        <w:rPr>
+          <w:rFonts w:ascii="Arial" w:eastAsia="Arial" w:hAnsi="Arial" w:cs="Arial"/>
+          <w:sz w:val="28"/>
+          <w:szCs w:val="28"/>
+        </w:rPr>
+        <w:t xml:space="preserve"> y la </w:t>
+      </w:r>
+      <w:r>
+        <w:rPr>
+          <w:rFonts w:ascii="Arial" w:eastAsia="Arial" w:hAnsi="Arial" w:cs="Arial"/>
+          <w:sz w:val="28"/>
+          <w:szCs w:val="28"/>
+        </w:rPr>
+        <w:t>retrospectiva</w:t>
+      </w:r>
+      <w:r>
+        <w:rPr>
+          <w:rFonts w:ascii="Arial" w:eastAsia="Arial" w:hAnsi="Arial" w:cs="Arial"/>
+          <w:sz w:val="28"/>
+          <w:szCs w:val="28"/>
+        </w:rPr>
+        <w:t>?</w:t>
+      </w:r>
+    </w:p>
+    <w:p>
+      <w:pPr>
+        <w:spacing w:line="240" w:lineRule="auto"/>
+        <w:rPr>
+          <w:rFonts w:ascii="Arial" w:eastAsia="Arial" w:hAnsi="Arial" w:cs="Arial"/>
+          <w:sz w:val="24"/>
+          <w:szCs w:val="24"/>
+        </w:rPr>
+      </w:pPr>
+      <w:r>
+        <w:rPr>
+          <w:rFonts w:ascii="Arial" w:eastAsia="Arial" w:hAnsi="Arial" w:cs="Arial"/>
+          <w:sz w:val="24"/>
+          <w:szCs w:val="24"/>
+        </w:rPr>
+        <w:t xml:space="preserve">La reunión </w:t>
+      </w:r>
+      <w:proofErr w:type="spellStart"/>
+      <w:r>
+        <w:rPr>
+          <w:rFonts w:ascii="Arial" w:eastAsia="Arial" w:hAnsi="Arial" w:cs="Arial"/>
+          <w:sz w:val="24"/>
+          <w:szCs w:val="24"/>
+        </w:rPr>
+        <w:t>planning</w:t>
+      </w:r>
+      <w:proofErr w:type="spellEnd"/>
+      <w:r>
+        <w:rPr>
+          <w:rFonts w:ascii="Arial" w:eastAsia="Arial" w:hAnsi="Arial" w:cs="Arial"/>
+          <w:sz w:val="24"/>
+          <w:szCs w:val="24"/>
+        </w:rPr>
+        <w:t xml:space="preserve"> al principio del sprint nos permite </w:t>
+      </w:r>
+      <w:r>
+        <w:rPr>
+          <w:rFonts w:ascii="Arial" w:eastAsia="Arial" w:hAnsi="Arial" w:cs="Arial"/>
+          <w:sz w:val="24"/>
+          <w:szCs w:val="24"/>
+        </w:rPr>
+        <w:t>plantearnos la forma en que nos vamos a enfrentar al sprint así como distribuir tareas. Esa distribución de tareas se realiza en conjunto con todo el equipo ya que las estimaciones que se logran son más precisas.</w:t>
+      </w:r>
+    </w:p>
+    <w:p>
+      <w:pPr>
+        <w:spacing w:line="240" w:lineRule="auto"/>
+        <w:rPr>
+          <w:rFonts w:ascii="Arial" w:eastAsia="Arial" w:hAnsi="Arial" w:cs="Arial"/>
+          <w:sz w:val="24"/>
+          <w:szCs w:val="24"/>
+        </w:rPr>
+      </w:pPr>
+      <w:r>
+        <w:rPr>
+          <w:rFonts w:ascii="Arial" w:eastAsia="Arial" w:hAnsi="Arial" w:cs="Arial"/>
+          <w:sz w:val="24"/>
+          <w:szCs w:val="24"/>
+        </w:rPr>
+        <w:t xml:space="preserve">La reunión posterior al cierre del sprint es una instancia para reflexionar la forma en la que afrontamos el sprint anterior y reflexionar sobre lo realizado, que fue lo que estuvo bien implementado, </w:t>
+      </w:r>
+      <w:r>
+        <w:rPr>
+          <w:rFonts w:ascii="Arial" w:eastAsia="Arial" w:hAnsi="Arial" w:cs="Arial"/>
+          <w:sz w:val="24"/>
+          <w:szCs w:val="24"/>
+        </w:rPr>
+        <w:t>cuáles fueron los errores, pensar en que actividades deberíamos realizar menos y cuales más y reflexionar en que actividades debemos dejar de lado.</w:t>
+      </w:r>
     </w:p>
     <w:p>
       <w:pPr>
@@ -1101,7 +2386,7 @@
                 <w:sz w:val="28"/>
                 <w:szCs w:val="28"/>
               </w:rPr>
-              <w:t>Se habló sobres la entrega anterior y en qué aspectos se debería</w:t>
+              <w:t xml:space="preserve">Se habló sobres la entrega anterior y en qué aspectos se debería de </w:t>
             </w:r>
             <w:r>
               <w:rPr>
@@ -1109,7 +2394,8 @@
                 <w:sz w:val="28"/>
                 <w:szCs w:val="28"/>
               </w:rPr>
-              <w:t xml:space="preserve"> de mejorar dicha entrega. Además se conversó sobre la nueva entrega</w:t>
+              <w:lastRenderedPageBreak/>
+              <w:t>mejorar dicha entrega. Además se conversó sobre la nueva entrega</w:t>
             </w:r>
           </w:p>
         </w:tc>
@@ -1149,6 +2435,7 @@
                 <w:sz w:val="28"/>
                 <w:szCs w:val="28"/>
               </w:rPr>
+              <w:lastRenderedPageBreak/>
               <w:t>10/10</w:t>
             </w:r>
           </w:p>
@@ -1403,6 +2690,14 @@
                 <w:szCs w:val="28"/>
               </w:rPr>
             </w:pPr>
+            <w:r>
+              <w:rPr>
+                <w:rFonts w:ascii="Arial" w:eastAsia="Arial" w:hAnsi="Arial" w:cs="Arial"/>
+                <w:sz w:val="28"/>
+                <w:szCs w:val="28"/>
+              </w:rPr>
+              <w:t>19/10</w:t>
+            </w:r>
           </w:p>
         </w:tc>
         <w:tc>
@@ -1433,8 +2728,14 @@
                 <w:szCs w:val="28"/>
               </w:rPr>
             </w:pPr>
-            <w:bookmarkStart w:id="0" w:name="_GoBack"/>
-            <w:bookmarkEnd w:id="0"/>
+            <w:r>
+              <w:rPr>
+                <w:rFonts w:ascii="Arial" w:eastAsia="Arial" w:hAnsi="Arial" w:cs="Arial"/>
+                <w:sz w:val="28"/>
+                <w:szCs w:val="28"/>
+              </w:rPr>
+              <w:t>Todos presentes</w:t>
+            </w:r>
           </w:p>
         </w:tc>
         <w:tc>
@@ -1465,6 +2766,534 @@
                 <w:szCs w:val="28"/>
               </w:rPr>
             </w:pPr>
+            <w:r>
+              <w:rPr>
+                <w:rFonts w:ascii="Arial" w:eastAsia="Arial" w:hAnsi="Arial" w:cs="Arial"/>
+                <w:sz w:val="28"/>
+                <w:szCs w:val="28"/>
+              </w:rPr>
+              <w:t xml:space="preserve">Se </w:t>
+            </w:r>
+            <w:proofErr w:type="spellStart"/>
+            <w:r>
+              <w:rPr>
+                <w:rFonts w:ascii="Arial" w:eastAsia="Arial" w:hAnsi="Arial" w:cs="Arial"/>
+                <w:sz w:val="28"/>
+                <w:szCs w:val="28"/>
+              </w:rPr>
+              <w:t>realizo</w:t>
+            </w:r>
+            <w:proofErr w:type="spellEnd"/>
+            <w:r>
+              <w:rPr>
+                <w:rFonts w:ascii="Arial" w:eastAsia="Arial" w:hAnsi="Arial" w:cs="Arial"/>
+                <w:sz w:val="28"/>
+                <w:szCs w:val="28"/>
+              </w:rPr>
+              <w:t xml:space="preserve"> la reunión para planear el sprint</w:t>
+            </w:r>
+          </w:p>
+        </w:tc>
+      </w:tr>
+      <w:tr>
+        <w:tc>
+          <w:tcPr>
+            <w:tcW w:w="1860" w:type="dxa"/>
+            <w:shd w:val="clear" w:color="auto" w:fill="auto"/>
+            <w:tcMar>
+              <w:top w:w="100" w:type="dxa"/>
+              <w:left w:w="100" w:type="dxa"/>
+              <w:bottom w:w="100" w:type="dxa"/>
+              <w:right w:w="100" w:type="dxa"/>
+            </w:tcMar>
+          </w:tcPr>
+          <w:p>
+            <w:pPr>
+              <w:widowControl w:val="0"/>
+              <w:pBdr>
+                <w:top w:val="nil"/>
+                <w:left w:val="nil"/>
+                <w:bottom w:val="nil"/>
+                <w:right w:val="nil"/>
+                <w:between w:val="nil"/>
+              </w:pBdr>
+              <w:spacing w:after="0" w:line="240" w:lineRule="auto"/>
+              <w:rPr>
+                <w:rFonts w:ascii="Arial" w:eastAsia="Arial" w:hAnsi="Arial" w:cs="Arial"/>
+                <w:sz w:val="28"/>
+                <w:szCs w:val="28"/>
+              </w:rPr>
+            </w:pPr>
+            <w:r>
+              <w:rPr>
+                <w:rFonts w:ascii="Arial" w:eastAsia="Arial" w:hAnsi="Arial" w:cs="Arial"/>
+                <w:sz w:val="28"/>
+                <w:szCs w:val="28"/>
+              </w:rPr>
+              <w:t>21/10</w:t>
+            </w:r>
+          </w:p>
+        </w:tc>
+        <w:tc>
+          <w:tcPr>
+            <w:tcW w:w="3840" w:type="dxa"/>
+            <w:shd w:val="clear" w:color="auto" w:fill="auto"/>
+            <w:tcMar>
+              <w:top w:w="100" w:type="dxa"/>
+              <w:left w:w="100" w:type="dxa"/>
+              <w:bottom w:w="100" w:type="dxa"/>
+              <w:right w:w="100" w:type="dxa"/>
+            </w:tcMar>
+          </w:tcPr>
+          <w:p>
+            <w:pPr>
+              <w:widowControl w:val="0"/>
+              <w:pBdr>
+                <w:top w:val="nil"/>
+                <w:left w:val="nil"/>
+                <w:bottom w:val="nil"/>
+                <w:right w:val="nil"/>
+                <w:between w:val="nil"/>
+              </w:pBdr>
+              <w:spacing w:after="0" w:line="240" w:lineRule="auto"/>
+              <w:rPr>
+                <w:rFonts w:ascii="Arial" w:eastAsia="Arial" w:hAnsi="Arial" w:cs="Arial"/>
+                <w:sz w:val="28"/>
+                <w:szCs w:val="28"/>
+              </w:rPr>
+            </w:pPr>
+            <w:r>
+              <w:rPr>
+                <w:rFonts w:ascii="Arial" w:eastAsia="Arial" w:hAnsi="Arial" w:cs="Arial"/>
+                <w:sz w:val="28"/>
+                <w:szCs w:val="28"/>
+              </w:rPr>
+              <w:t>Todos presentes</w:t>
+            </w:r>
+          </w:p>
+        </w:tc>
+        <w:tc>
+          <w:tcPr>
+            <w:tcW w:w="4755" w:type="dxa"/>
+            <w:shd w:val="clear" w:color="auto" w:fill="auto"/>
+            <w:tcMar>
+              <w:top w:w="100" w:type="dxa"/>
+              <w:left w:w="100" w:type="dxa"/>
+              <w:bottom w:w="100" w:type="dxa"/>
+              <w:right w:w="100" w:type="dxa"/>
+            </w:tcMar>
+          </w:tcPr>
+          <w:p>
+            <w:pPr>
+              <w:widowControl w:val="0"/>
+              <w:pBdr>
+                <w:top w:val="nil"/>
+                <w:left w:val="nil"/>
+                <w:bottom w:val="nil"/>
+                <w:right w:val="nil"/>
+                <w:between w:val="nil"/>
+              </w:pBdr>
+              <w:spacing w:after="0" w:line="240" w:lineRule="auto"/>
+              <w:rPr>
+                <w:rFonts w:ascii="Arial" w:eastAsia="Arial" w:hAnsi="Arial" w:cs="Arial"/>
+                <w:sz w:val="28"/>
+                <w:szCs w:val="28"/>
+              </w:rPr>
+            </w:pPr>
+            <w:r>
+              <w:rPr>
+                <w:rFonts w:ascii="Arial" w:eastAsia="Arial" w:hAnsi="Arial" w:cs="Arial"/>
+                <w:sz w:val="28"/>
+                <w:szCs w:val="28"/>
+              </w:rPr>
+              <w:t>Se revisaron dudas y se dividieron las tareas</w:t>
+            </w:r>
+          </w:p>
+        </w:tc>
+      </w:tr>
+      <w:tr>
+        <w:tc>
+          <w:tcPr>
+            <w:tcW w:w="1860" w:type="dxa"/>
+            <w:shd w:val="clear" w:color="auto" w:fill="auto"/>
+            <w:tcMar>
+              <w:top w:w="100" w:type="dxa"/>
+              <w:left w:w="100" w:type="dxa"/>
+              <w:bottom w:w="100" w:type="dxa"/>
+              <w:right w:w="100" w:type="dxa"/>
+            </w:tcMar>
+          </w:tcPr>
+          <w:p>
+            <w:pPr>
+              <w:widowControl w:val="0"/>
+              <w:pBdr>
+                <w:top w:val="nil"/>
+                <w:left w:val="nil"/>
+                <w:bottom w:val="nil"/>
+                <w:right w:val="nil"/>
+                <w:between w:val="nil"/>
+              </w:pBdr>
+              <w:spacing w:after="0" w:line="240" w:lineRule="auto"/>
+              <w:rPr>
+                <w:rFonts w:ascii="Arial" w:eastAsia="Arial" w:hAnsi="Arial" w:cs="Arial"/>
+                <w:sz w:val="28"/>
+                <w:szCs w:val="28"/>
+              </w:rPr>
+            </w:pPr>
+            <w:r>
+              <w:rPr>
+                <w:rFonts w:ascii="Arial" w:eastAsia="Arial" w:hAnsi="Arial" w:cs="Arial"/>
+                <w:sz w:val="28"/>
+                <w:szCs w:val="28"/>
+              </w:rPr>
+              <w:t>24/10</w:t>
+            </w:r>
+          </w:p>
+        </w:tc>
+        <w:tc>
+          <w:tcPr>
+            <w:tcW w:w="3840" w:type="dxa"/>
+            <w:shd w:val="clear" w:color="auto" w:fill="auto"/>
+            <w:tcMar>
+              <w:top w:w="100" w:type="dxa"/>
+              <w:left w:w="100" w:type="dxa"/>
+              <w:bottom w:w="100" w:type="dxa"/>
+              <w:right w:w="100" w:type="dxa"/>
+            </w:tcMar>
+          </w:tcPr>
+          <w:p>
+            <w:pPr>
+              <w:widowControl w:val="0"/>
+              <w:pBdr>
+                <w:top w:val="nil"/>
+                <w:left w:val="nil"/>
+                <w:bottom w:val="nil"/>
+                <w:right w:val="nil"/>
+                <w:between w:val="nil"/>
+              </w:pBdr>
+              <w:spacing w:after="0" w:line="240" w:lineRule="auto"/>
+              <w:rPr>
+                <w:rFonts w:ascii="Arial" w:eastAsia="Arial" w:hAnsi="Arial" w:cs="Arial"/>
+                <w:sz w:val="28"/>
+                <w:szCs w:val="28"/>
+              </w:rPr>
+            </w:pPr>
+            <w:r>
+              <w:rPr>
+                <w:rFonts w:ascii="Arial" w:eastAsia="Arial" w:hAnsi="Arial" w:cs="Arial"/>
+                <w:sz w:val="28"/>
+                <w:szCs w:val="28"/>
+              </w:rPr>
+              <w:t>Todos presentes</w:t>
+            </w:r>
+          </w:p>
+        </w:tc>
+        <w:tc>
+          <w:tcPr>
+            <w:tcW w:w="4755" w:type="dxa"/>
+            <w:shd w:val="clear" w:color="auto" w:fill="auto"/>
+            <w:tcMar>
+              <w:top w:w="100" w:type="dxa"/>
+              <w:left w:w="100" w:type="dxa"/>
+              <w:bottom w:w="100" w:type="dxa"/>
+              <w:right w:w="100" w:type="dxa"/>
+            </w:tcMar>
+          </w:tcPr>
+          <w:p>
+            <w:pPr>
+              <w:widowControl w:val="0"/>
+              <w:pBdr>
+                <w:top w:val="nil"/>
+                <w:left w:val="nil"/>
+                <w:bottom w:val="nil"/>
+                <w:right w:val="nil"/>
+                <w:between w:val="nil"/>
+              </w:pBdr>
+              <w:spacing w:after="0" w:line="240" w:lineRule="auto"/>
+              <w:rPr>
+                <w:rFonts w:ascii="Arial" w:eastAsia="Arial" w:hAnsi="Arial" w:cs="Arial"/>
+                <w:sz w:val="28"/>
+                <w:szCs w:val="28"/>
+              </w:rPr>
+            </w:pPr>
+            <w:r>
+              <w:rPr>
+                <w:rFonts w:ascii="Arial" w:eastAsia="Arial" w:hAnsi="Arial" w:cs="Arial"/>
+                <w:sz w:val="28"/>
+                <w:szCs w:val="28"/>
+              </w:rPr>
+              <w:t xml:space="preserve">Se habló sobre los servicios </w:t>
+            </w:r>
+            <w:proofErr w:type="spellStart"/>
+            <w:r>
+              <w:rPr>
+                <w:rFonts w:ascii="Arial" w:eastAsia="Arial" w:hAnsi="Arial" w:cs="Arial"/>
+                <w:sz w:val="28"/>
+                <w:szCs w:val="28"/>
+              </w:rPr>
+              <w:t>rest</w:t>
+            </w:r>
+            <w:proofErr w:type="spellEnd"/>
+            <w:r>
+              <w:rPr>
+                <w:rFonts w:ascii="Arial" w:eastAsia="Arial" w:hAnsi="Arial" w:cs="Arial"/>
+                <w:sz w:val="28"/>
+                <w:szCs w:val="28"/>
+              </w:rPr>
+              <w:t xml:space="preserve"> y su implementación, el documento de plan de pruebas. En infraestructura se plantearon las dudas con respecto a active directory</w:t>
+            </w:r>
+          </w:p>
+        </w:tc>
+      </w:tr>
+      <w:tr>
+        <w:tc>
+          <w:tcPr>
+            <w:tcW w:w="1860" w:type="dxa"/>
+            <w:shd w:val="clear" w:color="auto" w:fill="auto"/>
+            <w:tcMar>
+              <w:top w:w="100" w:type="dxa"/>
+              <w:left w:w="100" w:type="dxa"/>
+              <w:bottom w:w="100" w:type="dxa"/>
+              <w:right w:w="100" w:type="dxa"/>
+            </w:tcMar>
+          </w:tcPr>
+          <w:p>
+            <w:pPr>
+              <w:widowControl w:val="0"/>
+              <w:pBdr>
+                <w:top w:val="nil"/>
+                <w:left w:val="nil"/>
+                <w:bottom w:val="nil"/>
+                <w:right w:val="nil"/>
+                <w:between w:val="nil"/>
+              </w:pBdr>
+              <w:spacing w:after="0" w:line="240" w:lineRule="auto"/>
+              <w:rPr>
+                <w:rFonts w:ascii="Arial" w:eastAsia="Arial" w:hAnsi="Arial" w:cs="Arial"/>
+                <w:sz w:val="28"/>
+                <w:szCs w:val="28"/>
+              </w:rPr>
+            </w:pPr>
+            <w:r>
+              <w:rPr>
+                <w:rFonts w:ascii="Arial" w:eastAsia="Arial" w:hAnsi="Arial" w:cs="Arial"/>
+                <w:sz w:val="28"/>
+                <w:szCs w:val="28"/>
+              </w:rPr>
+              <w:t>27/10</w:t>
+            </w:r>
+          </w:p>
+        </w:tc>
+        <w:tc>
+          <w:tcPr>
+            <w:tcW w:w="3840" w:type="dxa"/>
+            <w:shd w:val="clear" w:color="auto" w:fill="auto"/>
+            <w:tcMar>
+              <w:top w:w="100" w:type="dxa"/>
+              <w:left w:w="100" w:type="dxa"/>
+              <w:bottom w:w="100" w:type="dxa"/>
+              <w:right w:w="100" w:type="dxa"/>
+            </w:tcMar>
+          </w:tcPr>
+          <w:p>
+            <w:pPr>
+              <w:widowControl w:val="0"/>
+              <w:pBdr>
+                <w:top w:val="nil"/>
+                <w:left w:val="nil"/>
+                <w:bottom w:val="nil"/>
+                <w:right w:val="nil"/>
+                <w:between w:val="nil"/>
+              </w:pBdr>
+              <w:spacing w:after="0" w:line="240" w:lineRule="auto"/>
+              <w:rPr>
+                <w:rFonts w:ascii="Arial" w:eastAsia="Arial" w:hAnsi="Arial" w:cs="Arial"/>
+                <w:sz w:val="28"/>
+                <w:szCs w:val="28"/>
+              </w:rPr>
+            </w:pPr>
+            <w:r>
+              <w:rPr>
+                <w:rFonts w:ascii="Arial" w:eastAsia="Arial" w:hAnsi="Arial" w:cs="Arial"/>
+                <w:sz w:val="28"/>
+                <w:szCs w:val="28"/>
+              </w:rPr>
+              <w:t>Todos presentes</w:t>
+            </w:r>
+          </w:p>
+        </w:tc>
+        <w:tc>
+          <w:tcPr>
+            <w:tcW w:w="4755" w:type="dxa"/>
+            <w:shd w:val="clear" w:color="auto" w:fill="auto"/>
+            <w:tcMar>
+              <w:top w:w="100" w:type="dxa"/>
+              <w:left w:w="100" w:type="dxa"/>
+              <w:bottom w:w="100" w:type="dxa"/>
+              <w:right w:w="100" w:type="dxa"/>
+            </w:tcMar>
+          </w:tcPr>
+          <w:p>
+            <w:pPr>
+              <w:widowControl w:val="0"/>
+              <w:pBdr>
+                <w:top w:val="nil"/>
+                <w:left w:val="nil"/>
+                <w:bottom w:val="nil"/>
+                <w:right w:val="nil"/>
+                <w:between w:val="nil"/>
+              </w:pBdr>
+              <w:spacing w:after="0" w:line="240" w:lineRule="auto"/>
+              <w:rPr>
+                <w:rFonts w:ascii="Arial" w:eastAsia="Arial" w:hAnsi="Arial" w:cs="Arial"/>
+                <w:sz w:val="28"/>
+                <w:szCs w:val="28"/>
+              </w:rPr>
+            </w:pPr>
+            <w:r>
+              <w:rPr>
+                <w:rFonts w:ascii="Arial" w:eastAsia="Arial" w:hAnsi="Arial" w:cs="Arial"/>
+                <w:sz w:val="28"/>
+                <w:szCs w:val="28"/>
+              </w:rPr>
+              <w:t xml:space="preserve">Se </w:t>
+            </w:r>
+            <w:proofErr w:type="spellStart"/>
+            <w:r>
+              <w:rPr>
+                <w:rFonts w:ascii="Arial" w:eastAsia="Arial" w:hAnsi="Arial" w:cs="Arial"/>
+                <w:sz w:val="28"/>
+                <w:szCs w:val="28"/>
+              </w:rPr>
+              <w:t>hablo</w:t>
+            </w:r>
+            <w:proofErr w:type="spellEnd"/>
+            <w:r>
+              <w:rPr>
+                <w:rFonts w:ascii="Arial" w:eastAsia="Arial" w:hAnsi="Arial" w:cs="Arial"/>
+                <w:sz w:val="28"/>
+                <w:szCs w:val="28"/>
+              </w:rPr>
+              <w:t xml:space="preserve"> sobre los documentos de infraestructura</w:t>
+            </w:r>
+          </w:p>
+        </w:tc>
+      </w:tr>
+      <w:tr>
+        <w:tc>
+          <w:tcPr>
+            <w:tcW w:w="1860" w:type="dxa"/>
+            <w:shd w:val="clear" w:color="auto" w:fill="auto"/>
+            <w:tcMar>
+              <w:top w:w="100" w:type="dxa"/>
+              <w:left w:w="100" w:type="dxa"/>
+              <w:bottom w:w="100" w:type="dxa"/>
+              <w:right w:w="100" w:type="dxa"/>
+            </w:tcMar>
+          </w:tcPr>
+          <w:p>
+            <w:pPr>
+              <w:widowControl w:val="0"/>
+              <w:pBdr>
+                <w:top w:val="nil"/>
+                <w:left w:val="nil"/>
+                <w:bottom w:val="nil"/>
+                <w:right w:val="nil"/>
+                <w:between w:val="nil"/>
+              </w:pBdr>
+              <w:spacing w:after="0" w:line="240" w:lineRule="auto"/>
+              <w:rPr>
+                <w:rFonts w:ascii="Arial" w:eastAsia="Arial" w:hAnsi="Arial" w:cs="Arial"/>
+                <w:sz w:val="28"/>
+                <w:szCs w:val="28"/>
+              </w:rPr>
+            </w:pPr>
+            <w:r>
+              <w:rPr>
+                <w:rFonts w:ascii="Arial" w:eastAsia="Arial" w:hAnsi="Arial" w:cs="Arial"/>
+                <w:sz w:val="28"/>
+                <w:szCs w:val="28"/>
+              </w:rPr>
+              <w:t>30/10</w:t>
+            </w:r>
+          </w:p>
+        </w:tc>
+        <w:tc>
+          <w:tcPr>
+            <w:tcW w:w="3840" w:type="dxa"/>
+            <w:shd w:val="clear" w:color="auto" w:fill="auto"/>
+            <w:tcMar>
+              <w:top w:w="100" w:type="dxa"/>
+              <w:left w:w="100" w:type="dxa"/>
+              <w:bottom w:w="100" w:type="dxa"/>
+              <w:right w:w="100" w:type="dxa"/>
+            </w:tcMar>
+          </w:tcPr>
+          <w:p>
+            <w:pPr>
+              <w:widowControl w:val="0"/>
+              <w:pBdr>
+                <w:top w:val="nil"/>
+                <w:left w:val="nil"/>
+                <w:bottom w:val="nil"/>
+                <w:right w:val="nil"/>
+                <w:between w:val="nil"/>
+              </w:pBdr>
+              <w:spacing w:after="0" w:line="240" w:lineRule="auto"/>
+              <w:rPr>
+                <w:rFonts w:ascii="Arial" w:eastAsia="Arial" w:hAnsi="Arial" w:cs="Arial"/>
+                <w:sz w:val="28"/>
+                <w:szCs w:val="28"/>
+              </w:rPr>
+            </w:pPr>
+            <w:r>
+              <w:rPr>
+                <w:rFonts w:ascii="Arial" w:eastAsia="Arial" w:hAnsi="Arial" w:cs="Arial"/>
+                <w:sz w:val="28"/>
+                <w:szCs w:val="28"/>
+              </w:rPr>
+              <w:t>Todos presentes</w:t>
+            </w:r>
+          </w:p>
+        </w:tc>
+        <w:tc>
+          <w:tcPr>
+            <w:tcW w:w="4755" w:type="dxa"/>
+            <w:shd w:val="clear" w:color="auto" w:fill="auto"/>
+            <w:tcMar>
+              <w:top w:w="100" w:type="dxa"/>
+              <w:left w:w="100" w:type="dxa"/>
+              <w:bottom w:w="100" w:type="dxa"/>
+              <w:right w:w="100" w:type="dxa"/>
+            </w:tcMar>
+          </w:tcPr>
+          <w:p>
+            <w:pPr>
+              <w:widowControl w:val="0"/>
+              <w:pBdr>
+                <w:top w:val="nil"/>
+                <w:left w:val="nil"/>
+                <w:bottom w:val="nil"/>
+                <w:right w:val="nil"/>
+                <w:between w:val="nil"/>
+              </w:pBdr>
+              <w:spacing w:after="0" w:line="240" w:lineRule="auto"/>
+              <w:rPr>
+                <w:rFonts w:ascii="Arial" w:eastAsia="Arial" w:hAnsi="Arial" w:cs="Arial"/>
+                <w:sz w:val="28"/>
+                <w:szCs w:val="28"/>
+              </w:rPr>
+            </w:pPr>
+            <w:r>
+              <w:rPr>
+                <w:rFonts w:ascii="Arial" w:eastAsia="Arial" w:hAnsi="Arial" w:cs="Arial"/>
+                <w:sz w:val="28"/>
+                <w:szCs w:val="28"/>
+              </w:rPr>
+              <w:t>Se vio el avance de los distintos documentos</w:t>
+            </w:r>
+            <w:bookmarkStart w:id="0" w:name="_GoBack"/>
+            <w:bookmarkEnd w:id="0"/>
           </w:p>
         </w:tc>
       </w:tr>
@@ -1488,6 +3317,127 @@
     </w:sectPr>
   </w:body>
 </w:document>
+</file>
+
+<file path=word/numbering.xml><?xml version="1.0" encoding="utf-8"?>
+<w:numbering xmlns:wpc="http://schemas.microsoft.com/office/word/2010/wordprocessingCanvas" xmlns:mc="http://schemas.openxmlformats.org/markup-compatibility/2006" xmlns:o="urn:schemas-microsoft-com:office:office" xmlns:r="http://schemas.openxmlformats.org/officeDocument/2006/relationships" xmlns:m="http://schemas.openxmlformats.org/officeDocument/2006/math" xmlns:v="urn:schemas-microsoft-com:vml" xmlns:wp14="http://schemas.microsoft.com/office/word/2010/wordprocessingDrawing" xmlns:wp="http://schemas.openxmlformats.org/drawingml/2006/wordprocessingDrawing" xmlns:w10="urn:schemas-microsoft-com:office:word" xmlns:w="http://schemas.openxmlformats.org/wordprocessingml/2006/main" xmlns:w14="http://schemas.microsoft.com/office/word/2010/wordml" xmlns:w15="http://schemas.microsoft.com/office/word/2012/wordml" xmlns:wpg="http://schemas.microsoft.com/office/word/2010/wordprocessingGroup" xmlns:wpi="http://schemas.microsoft.com/office/word/2010/wordprocessingInk" xmlns:wne="http://schemas.microsoft.com/office/word/2006/wordml" xmlns:wps="http://schemas.microsoft.com/office/word/2010/wordprocessingShape" mc:Ignorable="w14 w15 wp14">
+  <w:abstractNum w:abstractNumId="0">
+    <w:nsid w:val="0092136A"/>
+    <w:multiLevelType w:val="hybridMultilevel"/>
+    <w:tmpl w:val="0C265BD4"/>
+    <w:lvl w:ilvl="0" w:tplc="380A0001">
+      <w:start w:val="1"/>
+      <w:numFmt w:val="bullet"/>
+      <w:lvlText w:val=""/>
+      <w:lvlJc w:val="left"/>
+      <w:pPr>
+        <w:ind w:left="720" w:hanging="360"/>
+      </w:pPr>
+      <w:rPr>
+        <w:rFonts w:ascii="Symbol" w:hAnsi="Symbol" w:hint="default"/>
+      </w:rPr>
+    </w:lvl>
+    <w:lvl w:ilvl="1" w:tplc="380A0003" w:tentative="1">
+      <w:start w:val="1"/>
+      <w:numFmt w:val="bullet"/>
+      <w:lvlText w:val="o"/>
+      <w:lvlJc w:val="left"/>
+      <w:pPr>
+        <w:ind w:left="1440" w:hanging="360"/>
+      </w:pPr>
+      <w:rPr>
+        <w:rFonts w:ascii="Courier New" w:hAnsi="Courier New" w:cs="Courier New" w:hint="default"/>
+      </w:rPr>
+    </w:lvl>
+    <w:lvl w:ilvl="2" w:tplc="380A0005" w:tentative="1">
+      <w:start w:val="1"/>
+      <w:numFmt w:val="bullet"/>
+      <w:lvlText w:val=""/>
+      <w:lvlJc w:val="left"/>
+      <w:pPr>
+        <w:ind w:left="2160" w:hanging="360"/>
+      </w:pPr>
+      <w:rPr>
+        <w:rFonts w:ascii="Wingdings" w:hAnsi="Wingdings" w:hint="default"/>
+      </w:rPr>
+    </w:lvl>
+    <w:lvl w:ilvl="3" w:tplc="380A0001" w:tentative="1">
+      <w:start w:val="1"/>
+      <w:numFmt w:val="bullet"/>
+      <w:lvlText w:val=""/>
+      <w:lvlJc w:val="left"/>
+      <w:pPr>
+        <w:ind w:left="2880" w:hanging="360"/>
+      </w:pPr>
+      <w:rPr>
+        <w:rFonts w:ascii="Symbol" w:hAnsi="Symbol" w:hint="default"/>
+      </w:rPr>
+    </w:lvl>
+    <w:lvl w:ilvl="4" w:tplc="380A0003" w:tentative="1">
+      <w:start w:val="1"/>
+      <w:numFmt w:val="bullet"/>
+      <w:lvlText w:val="o"/>
+      <w:lvlJc w:val="left"/>
+      <w:pPr>
+        <w:ind w:left="3600" w:hanging="360"/>
+      </w:pPr>
+      <w:rPr>
+        <w:rFonts w:ascii="Courier New" w:hAnsi="Courier New" w:cs="Courier New" w:hint="default"/>
+      </w:rPr>
+    </w:lvl>
+    <w:lvl w:ilvl="5" w:tplc="380A0005" w:tentative="1">
+      <w:start w:val="1"/>
+      <w:numFmt w:val="bullet"/>
+      <w:lvlText w:val=""/>
+      <w:lvlJc w:val="left"/>
+      <w:pPr>
+        <w:ind w:left="4320" w:hanging="360"/>
+      </w:pPr>
+      <w:rPr>
+        <w:rFonts w:ascii="Wingdings" w:hAnsi="Wingdings" w:hint="default"/>
+      </w:rPr>
+    </w:lvl>
+    <w:lvl w:ilvl="6" w:tplc="380A0001" w:tentative="1">
+      <w:start w:val="1"/>
+      <w:numFmt w:val="bullet"/>
+      <w:lvlText w:val=""/>
+      <w:lvlJc w:val="left"/>
+      <w:pPr>
+        <w:ind w:left="5040" w:hanging="360"/>
+      </w:pPr>
+      <w:rPr>
+        <w:rFonts w:ascii="Symbol" w:hAnsi="Symbol" w:hint="default"/>
+      </w:rPr>
+    </w:lvl>
+    <w:lvl w:ilvl="7" w:tplc="380A0003" w:tentative="1">
+      <w:start w:val="1"/>
+      <w:numFmt w:val="bullet"/>
+      <w:lvlText w:val="o"/>
+      <w:lvlJc w:val="left"/>
+      <w:pPr>
+        <w:ind w:left="5760" w:hanging="360"/>
+      </w:pPr>
+      <w:rPr>
+        <w:rFonts w:ascii="Courier New" w:hAnsi="Courier New" w:cs="Courier New" w:hint="default"/>
+      </w:rPr>
+    </w:lvl>
+    <w:lvl w:ilvl="8" w:tplc="380A0005" w:tentative="1">
+      <w:start w:val="1"/>
+      <w:numFmt w:val="bullet"/>
+      <w:lvlText w:val=""/>
+      <w:lvlJc w:val="left"/>
+      <w:pPr>
+        <w:ind w:left="6480" w:hanging="360"/>
+      </w:pPr>
+      <w:rPr>
+        <w:rFonts w:ascii="Wingdings" w:hAnsi="Wingdings" w:hint="default"/>
+      </w:rPr>
+    </w:lvl>
+  </w:abstractNum>
+  <w:num w:numId="1">
+    <w:abstractNumId w:val="0"/>
+  </w:num>
+</w:numbering>
 </file>
 
 <file path=word/styles.xml><?xml version="1.0" encoding="utf-8"?>
@@ -1979,7 +3929,6 @@
   <w:style w:type="character" w:default="1" w:styleId="Fuentedeprrafopredeter">
     <w:name w:val="Default Paragraph Font"/>
     <w:uiPriority w:val="1"/>
-    <w:semiHidden/>
     <w:unhideWhenUsed/>
   </w:style>
   <w:style w:type="table" w:default="1" w:styleId="Tablanormal">
@@ -2058,6 +4007,30 @@
         <w:right w:w="100" w:type="dxa"/>
       </w:tblCellMar>
     </w:tblPr>
+  </w:style>
+  <w:style w:type="paragraph" w:styleId="Prrafodelista">
+    <w:name w:val="List Paragraph"/>
+    <w:basedOn w:val="Normal"/>
+    <w:uiPriority w:val="34"/>
+    <w:qFormat/>
+    <w:rsid w:val="00636988"/>
+    <w:pPr>
+      <w:ind w:left="720"/>
+      <w:contextualSpacing/>
+    </w:pPr>
+  </w:style>
+  <w:style w:type="paragraph" w:styleId="NormalWeb">
+    <w:name w:val="Normal (Web)"/>
+    <w:basedOn w:val="Normal"/>
+    <w:uiPriority w:val="99"/>
+    <w:semiHidden/>
+    <w:unhideWhenUsed/>
+    <w:rsid w:val="00FE34F4"/>
+    <w:rPr>
+      <w:rFonts w:ascii="Times New Roman" w:hAnsi="Times New Roman" w:cs="Times New Roman"/>
+      <w:sz w:val="24"/>
+      <w:szCs w:val="24"/>
+    </w:rPr>
   </w:style>
 </w:styles>
 </file>

</xml_diff>